<commit_message>
capitoli 6- 12 project plan
</commit_message>
<xml_diff>
--- a/Docs/Project Plan/Project_Plan.docx
+++ b/Docs/Project Plan/Project_Plan.docx
@@ -4,7 +4,6 @@
   <w:body>
     <w:p>
       <w:pPr>
-        <w:spacing w:line="240" w:lineRule="auto"/>
         <w:rPr>
           <w:b/>
           <w:sz w:val="28"/>
@@ -493,6 +492,1377 @@
       <w:r>
         <w:t>I problemi vengono risolti attraverso una comunicazione diretta all'interno del team. Se il problema non può essere risolto internamente, viene richiesto aiuto al professore Gargantini.</w:t>
       </w:r>
+    </w:p>
+    <w:p>
+      <w:pPr>
+        <w:rPr>
+          <w:b/>
+          <w:sz w:val="28"/>
+        </w:rPr>
+      </w:pPr>
+      <w:r>
+        <w:rPr>
+          <w:b/>
+          <w:sz w:val="28"/>
+        </w:rPr>
+        <w:t>6. Rischi</w:t>
+      </w:r>
+    </w:p>
+    <w:p>
+      <w:pPr>
+        <w:numPr>
+          <w:ilvl w:val="0"/>
+          <w:numId w:val="7"/>
+        </w:numPr>
+        <w:spacing w:before="100" w:beforeAutospacing="1" w:after="100" w:afterAutospacing="1"/>
+        <w:ind w:left="567" w:hanging="207"/>
+      </w:pPr>
+      <w:r>
+        <w:t>Difficoltà nei calcoli matemat</w:t>
+      </w:r>
+      <w:r>
+        <w:t>ici per le curve</w:t>
+      </w:r>
+      <w:r>
+        <w:t>:</w:t>
+      </w:r>
+      <w:r>
+        <w:t xml:space="preserve"> </w:t>
+      </w:r>
+      <w:r>
+        <w:t>È previsto il rischio che il calcolo della circonferenza possa presentare difficoltà, poiché richiede non solo i punti di passaggio ma anche il raggio. Questo problema potrebbe rendere più complessa la generazione della curva. Il team ha pianificato di risolvere il problema affrontandolo prima matematicamente e poi applicandolo all'interno dell'applicazione.</w:t>
+      </w:r>
+    </w:p>
+    <w:p>
+      <w:pPr>
+        <w:numPr>
+          <w:ilvl w:val="0"/>
+          <w:numId w:val="7"/>
+        </w:numPr>
+        <w:spacing w:before="100" w:beforeAutospacing="1" w:after="100" w:afterAutospacing="1"/>
+        <w:ind w:left="567" w:hanging="207"/>
+      </w:pPr>
+      <w:r>
+        <w:t>Problemi di animazione:</w:t>
+      </w:r>
+      <w:r>
+        <w:t xml:space="preserve"> </w:t>
+      </w:r>
+      <w:r>
+        <w:t>C'è il rischio che l'animazione possa non essere supportata correttamente o risultare lenta, influenzando negativamente le prestazioni del simulatore. Per mitigare questo rischio, è stato previsto del tempo extra per test approfonditi e ottimizzazioni delle prestazioni.</w:t>
+      </w:r>
+    </w:p>
+    <w:p>
+      <w:pPr>
+        <w:spacing w:before="100" w:beforeAutospacing="1" w:after="100" w:afterAutospacing="1"/>
+        <w:outlineLvl w:val="2"/>
+        <w:rPr>
+          <w:b/>
+          <w:sz w:val="28"/>
+        </w:rPr>
+      </w:pPr>
+      <w:r>
+        <w:rPr>
+          <w:b/>
+          <w:sz w:val="28"/>
+        </w:rPr>
+        <w:t>7. Personale</w:t>
+      </w:r>
+    </w:p>
+    <w:p>
+      <w:pPr>
+        <w:numPr>
+          <w:ilvl w:val="0"/>
+          <w:numId w:val="7"/>
+        </w:numPr>
+        <w:spacing w:before="100" w:beforeAutospacing="1" w:after="100" w:afterAutospacing="1"/>
+        <w:ind w:left="567" w:hanging="207"/>
+      </w:pPr>
+      <w:r>
+        <w:t>Sviluppo del codice: Questa attività è svolta principalmente da Marco Locatelli, che si occupa della scrittura del codice per la generazione delle curve, il calcolo del tempo "t", e l'implementazione delle animazioni.</w:t>
+      </w:r>
+    </w:p>
+    <w:p>
+      <w:pPr>
+        <w:numPr>
+          <w:ilvl w:val="0"/>
+          <w:numId w:val="7"/>
+        </w:numPr>
+        <w:spacing w:before="100" w:beforeAutospacing="1" w:after="100" w:afterAutospacing="1"/>
+        <w:ind w:left="567" w:hanging="207"/>
+      </w:pPr>
+      <w:r>
+        <w:t>Analisi matematica: Anche l'analisi matematica necessaria per implementare correttamente le curve è principalmente gestita da Marco, con l'aiuto di Nicolò nei momenti necessari.</w:t>
+      </w:r>
+    </w:p>
+    <w:p>
+      <w:pPr>
+        <w:numPr>
+          <w:ilvl w:val="0"/>
+          <w:numId w:val="7"/>
+        </w:numPr>
+        <w:spacing w:before="100" w:beforeAutospacing="1" w:after="100" w:afterAutospacing="1"/>
+        <w:ind w:left="567" w:hanging="207"/>
+      </w:pPr>
+      <w:r>
+        <w:lastRenderedPageBreak/>
+        <w:t>Gestione del progetto e documentazione: Nicolò Nava si concentra principalmente sulla gestione del project plan e della documentazione, anche se entrambi i membri del team contribuiscono quando necessario.</w:t>
+      </w:r>
+    </w:p>
+    <w:p>
+      <w:pPr>
+        <w:numPr>
+          <w:ilvl w:val="0"/>
+          <w:numId w:val="7"/>
+        </w:numPr>
+        <w:spacing w:before="100" w:beforeAutospacing="1" w:after="100" w:afterAutospacing="1"/>
+        <w:ind w:left="567" w:hanging="207"/>
+      </w:pPr>
+      <w:r>
+        <w:t>Testing e ottimizzazione: Entrambi i membri del team collaborano per la fase di test e ottimizzazione, con l'obiettivo di garantire un’animazione fluida e corretta, oltre a un calcolo preciso del tempo "t".</w:t>
+      </w:r>
+    </w:p>
+    <w:p>
+      <w:pPr>
+        <w:spacing w:before="100" w:beforeAutospacing="1" w:after="100" w:afterAutospacing="1"/>
+        <w:outlineLvl w:val="2"/>
+        <w:rPr>
+          <w:b/>
+          <w:sz w:val="28"/>
+        </w:rPr>
+      </w:pPr>
+      <w:r>
+        <w:rPr>
+          <w:b/>
+          <w:sz w:val="28"/>
+        </w:rPr>
+        <w:t>8. Metodi e tecniche</w:t>
+      </w:r>
+    </w:p>
+    <w:p>
+      <w:pPr>
+        <w:numPr>
+          <w:ilvl w:val="0"/>
+          <w:numId w:val="10"/>
+        </w:numPr>
+        <w:tabs>
+          <w:tab w:val="clear" w:pos="720"/>
+          <w:tab w:val="num" w:pos="567"/>
+        </w:tabs>
+        <w:spacing w:before="100" w:beforeAutospacing="1" w:after="100" w:afterAutospacing="1"/>
+        <w:ind w:left="567" w:hanging="207"/>
+      </w:pPr>
+      <w:r>
+        <w:t>Progettazione del software:La progettazione del software è stata realizzata utilizzando diversi diagrammi, tra cui:</w:t>
+      </w:r>
+    </w:p>
+    <w:p>
+      <w:pPr>
+        <w:numPr>
+          <w:ilvl w:val="1"/>
+          <w:numId w:val="10"/>
+        </w:numPr>
+        <w:tabs>
+          <w:tab w:val="clear" w:pos="1440"/>
+        </w:tabs>
+        <w:spacing w:before="100" w:beforeAutospacing="1" w:after="100" w:afterAutospacing="1"/>
+        <w:ind w:left="1985"/>
+      </w:pPr>
+      <w:r>
+        <w:t>Diagramma di classi</w:t>
+      </w:r>
+    </w:p>
+    <w:p>
+      <w:pPr>
+        <w:numPr>
+          <w:ilvl w:val="1"/>
+          <w:numId w:val="10"/>
+        </w:numPr>
+        <w:spacing w:before="100" w:beforeAutospacing="1" w:after="100" w:afterAutospacing="1"/>
+        <w:ind w:left="1985"/>
+      </w:pPr>
+      <w:r>
+        <w:t>Diagramma d'uso</w:t>
+      </w:r>
+    </w:p>
+    <w:p>
+      <w:pPr>
+        <w:numPr>
+          <w:ilvl w:val="1"/>
+          <w:numId w:val="10"/>
+        </w:numPr>
+        <w:spacing w:before="100" w:beforeAutospacing="1" w:after="100" w:afterAutospacing="1"/>
+        <w:ind w:left="1985"/>
+      </w:pPr>
+      <w:r>
+        <w:t>Diagramma di stati</w:t>
+      </w:r>
+      <w:r>
+        <w:br/>
+        <w:t>Questi diagrammi sono stati creati utilizzando il tool Papyrus.</w:t>
+      </w:r>
+    </w:p>
+    <w:p>
+      <w:pPr>
+        <w:numPr>
+          <w:ilvl w:val="0"/>
+          <w:numId w:val="10"/>
+        </w:numPr>
+        <w:tabs>
+          <w:tab w:val="clear" w:pos="720"/>
+          <w:tab w:val="num" w:pos="567"/>
+        </w:tabs>
+        <w:spacing w:before="100" w:beforeAutospacing="1" w:after="100" w:afterAutospacing="1"/>
+        <w:ind w:left="567" w:hanging="207"/>
+      </w:pPr>
+      <w:r>
+        <w:t>Controllo della versione:</w:t>
+      </w:r>
+      <w:r>
+        <w:t xml:space="preserve"> </w:t>
+      </w:r>
+      <w:r>
+        <w:t>Il team utilizza GitHub per gestire il controllo delle versioni del software, tenere traccia delle modifiche e collaborare efficacemente.</w:t>
+      </w:r>
+    </w:p>
+    <w:p>
+      <w:pPr>
+        <w:numPr>
+          <w:ilvl w:val="0"/>
+          <w:numId w:val="10"/>
+        </w:numPr>
+        <w:tabs>
+          <w:tab w:val="clear" w:pos="720"/>
+          <w:tab w:val="num" w:pos="567"/>
+        </w:tabs>
+        <w:spacing w:before="100" w:beforeAutospacing="1" w:after="100" w:afterAutospacing="1"/>
+        <w:ind w:left="567" w:hanging="207"/>
+      </w:pPr>
+      <w:r>
+        <w:t>Test e verifica:</w:t>
+      </w:r>
+      <w:r>
+        <w:t xml:space="preserve"> </w:t>
+      </w:r>
+      <w:r>
+        <w:t>I test vengono eseguiti verificando i risultati prodotti dall'applicazione attraverso calcoli manuali, per assicurarsi che l'app faccia i conti correttamente, specialmente per quanto riguarda il calcolo delle curve e del tempo "t".</w:t>
+      </w:r>
+    </w:p>
+    <w:p>
+      <w:pPr>
+        <w:spacing w:before="100" w:beforeAutospacing="1" w:after="100" w:afterAutospacing="1"/>
+        <w:outlineLvl w:val="2"/>
+        <w:rPr>
+          <w:b/>
+          <w:sz w:val="28"/>
+        </w:rPr>
+      </w:pPr>
+      <w:r>
+        <w:rPr>
+          <w:b/>
+          <w:sz w:val="28"/>
+        </w:rPr>
+        <w:t>9. Garanzia di qualità</w:t>
+      </w:r>
+    </w:p>
+    <w:p>
+      <w:pPr>
+        <w:numPr>
+          <w:ilvl w:val="0"/>
+          <w:numId w:val="10"/>
+        </w:numPr>
+        <w:tabs>
+          <w:tab w:val="clear" w:pos="720"/>
+          <w:tab w:val="num" w:pos="567"/>
+        </w:tabs>
+        <w:spacing w:before="100" w:beforeAutospacing="1" w:after="100" w:afterAutospacing="1"/>
+        <w:ind w:left="567" w:hanging="141"/>
+      </w:pPr>
+      <w:r>
+        <w:t>Test frequenti:</w:t>
+      </w:r>
+      <w:r>
+        <w:t xml:space="preserve"> </w:t>
+      </w:r>
+      <w:r>
+        <w:t>I test vengono eseguiti regolarmente per garantire la correttezza del software. In alcuni casi, vengono sviluppati piccoli programmi per eseguire test specifici su passaggi critici. I calcoli matematici sono verificati manualmente, mentre l'aspetto grafico viene confrontato con altre applicazioni, come GeoGebra.</w:t>
+      </w:r>
+    </w:p>
+    <w:p>
+      <w:pPr>
+        <w:numPr>
+          <w:ilvl w:val="0"/>
+          <w:numId w:val="10"/>
+        </w:numPr>
+        <w:spacing w:before="100" w:beforeAutospacing="1" w:after="100" w:afterAutospacing="1"/>
+        <w:ind w:left="567" w:hanging="141"/>
+      </w:pPr>
+      <w:r>
+        <w:t>Criteri di qualità:</w:t>
+      </w:r>
+      <w:r>
+        <w:t xml:space="preserve"> </w:t>
+      </w:r>
+      <w:r>
+        <w:t>Il focus principale è sull'animazione precisa, soprattutto in termini di accuratezza del tempo impiegato per percorrere la curva. La verifica della qualità viene fatta tramite calcoli manuali.</w:t>
+      </w:r>
+    </w:p>
+    <w:p>
+      <w:pPr>
+        <w:numPr>
+          <w:ilvl w:val="0"/>
+          <w:numId w:val="10"/>
+        </w:numPr>
+        <w:spacing w:before="100" w:beforeAutospacing="1" w:after="100" w:afterAutospacing="1"/>
+        <w:ind w:left="567" w:hanging="141"/>
+      </w:pPr>
+      <w:r>
+        <w:t>Gestione dei bug:</w:t>
+      </w:r>
+      <w:r>
+        <w:t xml:space="preserve"> </w:t>
+      </w:r>
+      <w:r>
+        <w:t>I bug che impediscono l'esecuzione del programma vengono risolti immediatamente. I bug meno critici vengono gestiti in un secondo momento e affrontati quando diventano necessari per il progresso del progetto.</w:t>
+      </w:r>
+    </w:p>
+    <w:p>
+      <w:pPr>
+        <w:spacing w:before="100" w:beforeAutospacing="1" w:after="100" w:afterAutospacing="1"/>
+        <w:outlineLvl w:val="2"/>
+        <w:rPr>
+          <w:b/>
+          <w:sz w:val="28"/>
+        </w:rPr>
+      </w:pPr>
+      <w:r>
+        <w:rPr>
+          <w:b/>
+          <w:sz w:val="28"/>
+        </w:rPr>
+        <w:t>10. Pacchetti di lavoro (</w:t>
+      </w:r>
+      <w:proofErr w:type="spellStart"/>
+      <w:r>
+        <w:rPr>
+          <w:b/>
+          <w:sz w:val="28"/>
+        </w:rPr>
+        <w:t>Workpackages</w:t>
+      </w:r>
+      <w:proofErr w:type="spellEnd"/>
+      <w:r>
+        <w:rPr>
+          <w:b/>
+          <w:sz w:val="28"/>
+        </w:rPr>
+        <w:t>)</w:t>
+      </w:r>
+    </w:p>
+    <w:p>
+      <w:pPr>
+        <w:spacing w:before="100" w:beforeAutospacing="1" w:after="100" w:afterAutospacing="1"/>
+        <w:rPr>
+          <w:rFonts w:ascii="Times New Roman" w:eastAsia="Times New Roman" w:hAnsi="Times New Roman" w:cs="Times New Roman"/>
+          <w:sz w:val="24"/>
+          <w:szCs w:val="24"/>
+          <w:lang w:eastAsia="it-IT"/>
+        </w:rPr>
+      </w:pPr>
+      <w:r>
+        <w:rPr>
+          <w:rFonts w:ascii="Times New Roman" w:eastAsia="Times New Roman" w:hAnsi="Times New Roman" w:cs="Times New Roman"/>
+          <w:sz w:val="24"/>
+          <w:szCs w:val="24"/>
+          <w:lang w:eastAsia="it-IT"/>
+        </w:rPr>
+        <w:t>Il lavoro è suddiviso nei seguenti pacchetti principali:</w:t>
+      </w:r>
+    </w:p>
+    <w:p>
+      <w:pPr>
+        <w:numPr>
+          <w:ilvl w:val="0"/>
+          <w:numId w:val="10"/>
+        </w:numPr>
+        <w:tabs>
+          <w:tab w:val="clear" w:pos="720"/>
+          <w:tab w:val="num" w:pos="567"/>
+        </w:tabs>
+        <w:spacing w:before="100" w:beforeAutospacing="1" w:after="100" w:afterAutospacing="1"/>
+        <w:ind w:left="567" w:hanging="207"/>
+      </w:pPr>
+      <w:r>
+        <w:t>Project plan: Gestito da Nicolò, che si occupa della pianificazione e della gestione del progetto.</w:t>
+      </w:r>
+    </w:p>
+    <w:p>
+      <w:pPr>
+        <w:numPr>
+          <w:ilvl w:val="0"/>
+          <w:numId w:val="10"/>
+        </w:numPr>
+        <w:tabs>
+          <w:tab w:val="clear" w:pos="720"/>
+          <w:tab w:val="num" w:pos="567"/>
+        </w:tabs>
+        <w:spacing w:before="100" w:beforeAutospacing="1" w:after="100" w:afterAutospacing="1"/>
+        <w:ind w:left="567" w:hanging="207"/>
+      </w:pPr>
+      <w:r>
+        <w:t>Diagrammi UML: Creazione e mantenimento dei diagrammi UML (classi, stati, casi d'uso) affidato a Marco.</w:t>
+      </w:r>
+    </w:p>
+    <w:p>
+      <w:pPr>
+        <w:numPr>
+          <w:ilvl w:val="0"/>
+          <w:numId w:val="10"/>
+        </w:numPr>
+        <w:tabs>
+          <w:tab w:val="clear" w:pos="720"/>
+          <w:tab w:val="num" w:pos="567"/>
+        </w:tabs>
+        <w:spacing w:before="100" w:beforeAutospacing="1" w:after="100" w:afterAutospacing="1"/>
+        <w:ind w:left="567" w:hanging="207"/>
+      </w:pPr>
+      <w:r>
+        <w:t>Codice per la rappresentazione delle curve: Marco si occupa della scrittura del codice per la generazione e rappresentazione delle curve (compresa la circonferenza con raggio variabile).</w:t>
+      </w:r>
+    </w:p>
+    <w:p>
+      <w:pPr>
+        <w:numPr>
+          <w:ilvl w:val="0"/>
+          <w:numId w:val="10"/>
+        </w:numPr>
+        <w:tabs>
+          <w:tab w:val="clear" w:pos="720"/>
+          <w:tab w:val="num" w:pos="567"/>
+        </w:tabs>
+        <w:spacing w:before="100" w:beforeAutospacing="1" w:after="100" w:afterAutospacing="1"/>
+        <w:ind w:left="567" w:hanging="207"/>
+      </w:pPr>
+      <w:r>
+        <w:t>Implementazione dell'animazione: Marco è responsabile dell'implementazione e ottimizzazione dell'animazione della sfera lungo la traiettoria.</w:t>
+      </w:r>
+    </w:p>
+    <w:p>
+      <w:pPr>
+        <w:numPr>
+          <w:ilvl w:val="0"/>
+          <w:numId w:val="10"/>
+        </w:numPr>
+        <w:tabs>
+          <w:tab w:val="clear" w:pos="720"/>
+          <w:tab w:val="num" w:pos="567"/>
+        </w:tabs>
+        <w:spacing w:before="100" w:beforeAutospacing="1" w:after="100" w:afterAutospacing="1"/>
+        <w:ind w:left="567" w:hanging="207"/>
+      </w:pPr>
+      <w:r>
+        <w:t>Creazione dell'interfaccia: Il team si occupa della progettazione e implementazione dell'interfaccia utente per il simulatore.</w:t>
+      </w:r>
+    </w:p>
+    <w:p>
+      <w:pPr>
+        <w:numPr>
+          <w:ilvl w:val="0"/>
+          <w:numId w:val="10"/>
+        </w:numPr>
+        <w:tabs>
+          <w:tab w:val="clear" w:pos="720"/>
+          <w:tab w:val="num" w:pos="567"/>
+        </w:tabs>
+        <w:spacing w:before="100" w:beforeAutospacing="1" w:after="100" w:afterAutospacing="1"/>
+        <w:ind w:left="567" w:hanging="207"/>
+      </w:pPr>
+      <w:r>
+        <w:t>Documentazione: Nicolò si occupa di mantenere aggiornata la documentazione del progetto.</w:t>
+      </w:r>
+    </w:p>
+    <w:p>
+      <w:pPr>
+        <w:spacing w:before="100" w:beforeAutospacing="1" w:after="100" w:afterAutospacing="1"/>
+      </w:pPr>
+      <w:r>
+        <w:lastRenderedPageBreak/>
+        <w:t>Attività principali: Le attività su cui il team ha investito più tempo sono la progettazione e i calcoli matematici per la corretta rappresentazione delle curve, in particolare la circonferenza con raggio variabile.</w:t>
+      </w:r>
+    </w:p>
+    <w:p>
+      <w:pPr>
+        <w:spacing w:before="100" w:beforeAutospacing="1" w:after="100" w:afterAutospacing="1"/>
+      </w:pPr>
+    </w:p>
+    <w:p>
+      <w:pPr>
+        <w:spacing w:before="100" w:beforeAutospacing="1" w:after="100" w:afterAutospacing="1"/>
+        <w:outlineLvl w:val="2"/>
+        <w:rPr>
+          <w:b/>
+          <w:sz w:val="28"/>
+        </w:rPr>
+      </w:pPr>
+      <w:r>
+        <w:rPr>
+          <w:b/>
+          <w:sz w:val="28"/>
+        </w:rPr>
+        <w:t>11. Risorse</w:t>
+      </w:r>
+    </w:p>
+    <w:p>
+      <w:pPr>
+        <w:numPr>
+          <w:ilvl w:val="0"/>
+          <w:numId w:val="13"/>
+        </w:numPr>
+        <w:tabs>
+          <w:tab w:val="clear" w:pos="720"/>
+          <w:tab w:val="num" w:pos="567"/>
+        </w:tabs>
+        <w:spacing w:before="100" w:beforeAutospacing="1" w:after="100" w:afterAutospacing="1"/>
+      </w:pPr>
+      <w:r>
+        <w:rPr>
+          <w:sz w:val="24"/>
+        </w:rPr>
+        <w:t>Risorse hardware e software:</w:t>
+      </w:r>
+    </w:p>
+    <w:p>
+      <w:pPr>
+        <w:numPr>
+          <w:ilvl w:val="1"/>
+          <w:numId w:val="13"/>
+        </w:numPr>
+        <w:spacing w:before="100" w:beforeAutospacing="1" w:after="100" w:afterAutospacing="1"/>
+        <w:rPr>
+          <w:rFonts w:eastAsia="Times New Roman" w:cstheme="minorHAnsi"/>
+          <w:sz w:val="24"/>
+          <w:szCs w:val="24"/>
+          <w:lang w:eastAsia="it-IT"/>
+        </w:rPr>
+      </w:pPr>
+      <w:r>
+        <w:rPr>
+          <w:rFonts w:eastAsia="Times New Roman" w:cstheme="minorHAnsi"/>
+          <w:bCs/>
+          <w:sz w:val="24"/>
+          <w:szCs w:val="24"/>
+          <w:lang w:eastAsia="it-IT"/>
+        </w:rPr>
+        <w:t>Computer</w:t>
+      </w:r>
+      <w:r>
+        <w:rPr>
+          <w:rFonts w:eastAsia="Times New Roman" w:cstheme="minorHAnsi"/>
+          <w:sz w:val="24"/>
+          <w:szCs w:val="24"/>
+          <w:lang w:eastAsia="it-IT"/>
+        </w:rPr>
+        <w:t>: Utilizzati per lo sviluppo e la progettazione del software.</w:t>
+      </w:r>
+    </w:p>
+    <w:p>
+      <w:pPr>
+        <w:numPr>
+          <w:ilvl w:val="1"/>
+          <w:numId w:val="13"/>
+        </w:numPr>
+        <w:spacing w:before="100" w:beforeAutospacing="1" w:after="100" w:afterAutospacing="1"/>
+        <w:rPr>
+          <w:rFonts w:eastAsia="Times New Roman" w:cstheme="minorHAnsi"/>
+          <w:bCs/>
+          <w:sz w:val="24"/>
+          <w:szCs w:val="24"/>
+          <w:lang w:eastAsia="it-IT"/>
+        </w:rPr>
+      </w:pPr>
+      <w:proofErr w:type="spellStart"/>
+      <w:r>
+        <w:rPr>
+          <w:rFonts w:eastAsia="Times New Roman" w:cstheme="minorHAnsi"/>
+          <w:bCs/>
+          <w:sz w:val="24"/>
+          <w:szCs w:val="24"/>
+          <w:lang w:eastAsia="it-IT"/>
+        </w:rPr>
+        <w:t>Eclipse</w:t>
+      </w:r>
+      <w:proofErr w:type="spellEnd"/>
+      <w:r>
+        <w:rPr>
+          <w:rFonts w:eastAsia="Times New Roman" w:cstheme="minorHAnsi"/>
+          <w:bCs/>
+          <w:sz w:val="24"/>
+          <w:szCs w:val="24"/>
+          <w:lang w:eastAsia="it-IT"/>
+        </w:rPr>
+        <w:t>: IDE utilizzato per lo sviluppo del codice in Java.</w:t>
+      </w:r>
+    </w:p>
+    <w:p>
+      <w:pPr>
+        <w:numPr>
+          <w:ilvl w:val="1"/>
+          <w:numId w:val="13"/>
+        </w:numPr>
+        <w:spacing w:before="100" w:beforeAutospacing="1" w:after="100" w:afterAutospacing="1"/>
+        <w:rPr>
+          <w:rFonts w:eastAsia="Times New Roman" w:cstheme="minorHAnsi"/>
+          <w:bCs/>
+          <w:sz w:val="24"/>
+          <w:szCs w:val="24"/>
+          <w:lang w:eastAsia="it-IT"/>
+        </w:rPr>
+      </w:pPr>
+      <w:proofErr w:type="spellStart"/>
+      <w:r>
+        <w:rPr>
+          <w:rFonts w:eastAsia="Times New Roman" w:cstheme="minorHAnsi"/>
+          <w:bCs/>
+          <w:sz w:val="24"/>
+          <w:szCs w:val="24"/>
+          <w:lang w:eastAsia="it-IT"/>
+        </w:rPr>
+        <w:t>Maven</w:t>
+      </w:r>
+      <w:proofErr w:type="spellEnd"/>
+      <w:r>
+        <w:rPr>
+          <w:rFonts w:eastAsia="Times New Roman" w:cstheme="minorHAnsi"/>
+          <w:bCs/>
+          <w:sz w:val="24"/>
+          <w:szCs w:val="24"/>
+          <w:lang w:eastAsia="it-IT"/>
+        </w:rPr>
+        <w:t xml:space="preserve">: Gestione delle dipendenze e del ciclo di </w:t>
+      </w:r>
+      <w:proofErr w:type="spellStart"/>
+      <w:r>
+        <w:rPr>
+          <w:rFonts w:eastAsia="Times New Roman" w:cstheme="minorHAnsi"/>
+          <w:bCs/>
+          <w:sz w:val="24"/>
+          <w:szCs w:val="24"/>
+          <w:lang w:eastAsia="it-IT"/>
+        </w:rPr>
+        <w:t>build</w:t>
+      </w:r>
+      <w:proofErr w:type="spellEnd"/>
+      <w:r>
+        <w:rPr>
+          <w:rFonts w:eastAsia="Times New Roman" w:cstheme="minorHAnsi"/>
+          <w:bCs/>
+          <w:sz w:val="24"/>
+          <w:szCs w:val="24"/>
+          <w:lang w:eastAsia="it-IT"/>
+        </w:rPr>
+        <w:t>.</w:t>
+      </w:r>
+    </w:p>
+    <w:p>
+      <w:pPr>
+        <w:numPr>
+          <w:ilvl w:val="1"/>
+          <w:numId w:val="13"/>
+        </w:numPr>
+        <w:spacing w:before="100" w:beforeAutospacing="1" w:after="100" w:afterAutospacing="1"/>
+        <w:rPr>
+          <w:rFonts w:eastAsia="Times New Roman" w:cstheme="minorHAnsi"/>
+          <w:bCs/>
+          <w:sz w:val="24"/>
+          <w:szCs w:val="24"/>
+          <w:lang w:eastAsia="it-IT"/>
+        </w:rPr>
+      </w:pPr>
+      <w:r>
+        <w:rPr>
+          <w:rFonts w:eastAsia="Times New Roman" w:cstheme="minorHAnsi"/>
+          <w:bCs/>
+          <w:sz w:val="24"/>
+          <w:szCs w:val="24"/>
+          <w:lang w:eastAsia="it-IT"/>
+        </w:rPr>
+        <w:t>GitHub: Strumento di controllo di versione per la gestione delle modifiche e la collaborazione.</w:t>
+      </w:r>
+    </w:p>
+    <w:p>
+      <w:pPr>
+        <w:numPr>
+          <w:ilvl w:val="1"/>
+          <w:numId w:val="13"/>
+        </w:numPr>
+        <w:spacing w:before="100" w:beforeAutospacing="1" w:after="100" w:afterAutospacing="1"/>
+        <w:rPr>
+          <w:rFonts w:eastAsia="Times New Roman" w:cstheme="minorHAnsi"/>
+          <w:bCs/>
+          <w:sz w:val="24"/>
+          <w:szCs w:val="24"/>
+          <w:lang w:eastAsia="it-IT"/>
+        </w:rPr>
+      </w:pPr>
+      <w:r>
+        <w:rPr>
+          <w:rFonts w:eastAsia="Times New Roman" w:cstheme="minorHAnsi"/>
+          <w:bCs/>
+          <w:sz w:val="24"/>
+          <w:szCs w:val="24"/>
+          <w:lang w:eastAsia="it-IT"/>
+        </w:rPr>
+        <w:t>Papyrus: Utilizzato per creare i diagrammi UML (classi, stati, casi d'uso).</w:t>
+      </w:r>
+    </w:p>
+    <w:p>
+      <w:pPr>
+        <w:numPr>
+          <w:ilvl w:val="1"/>
+          <w:numId w:val="13"/>
+        </w:numPr>
+        <w:spacing w:before="100" w:beforeAutospacing="1" w:after="100" w:afterAutospacing="1"/>
+        <w:rPr>
+          <w:rFonts w:eastAsia="Times New Roman" w:cstheme="minorHAnsi"/>
+          <w:bCs/>
+          <w:sz w:val="24"/>
+          <w:szCs w:val="24"/>
+          <w:lang w:eastAsia="it-IT"/>
+        </w:rPr>
+      </w:pPr>
+      <w:r>
+        <w:rPr>
+          <w:rFonts w:eastAsia="Times New Roman" w:cstheme="minorHAnsi"/>
+          <w:bCs/>
+          <w:sz w:val="24"/>
+          <w:szCs w:val="24"/>
+          <w:lang w:eastAsia="it-IT"/>
+        </w:rPr>
+        <w:t>GeoGebra: Utilizzato per la verifica grafica delle curve e dei calcoli matematici.</w:t>
+      </w:r>
+    </w:p>
+    <w:p>
+      <w:pPr>
+        <w:numPr>
+          <w:ilvl w:val="0"/>
+          <w:numId w:val="13"/>
+        </w:numPr>
+        <w:spacing w:before="100" w:beforeAutospacing="1" w:after="100" w:afterAutospacing="1"/>
+        <w:ind w:left="567" w:hanging="207"/>
+        <w:rPr>
+          <w:sz w:val="24"/>
+        </w:rPr>
+      </w:pPr>
+      <w:r>
+        <w:rPr>
+          <w:sz w:val="24"/>
+        </w:rPr>
+        <w:t>Risorse umane:</w:t>
+      </w:r>
+    </w:p>
+    <w:p>
+      <w:pPr>
+        <w:numPr>
+          <w:ilvl w:val="1"/>
+          <w:numId w:val="13"/>
+        </w:numPr>
+        <w:spacing w:before="100" w:beforeAutospacing="1" w:after="100" w:afterAutospacing="1"/>
+        <w:rPr>
+          <w:rFonts w:eastAsia="Times New Roman" w:cstheme="minorHAnsi"/>
+          <w:bCs/>
+          <w:sz w:val="24"/>
+          <w:szCs w:val="24"/>
+          <w:lang w:eastAsia="it-IT"/>
+        </w:rPr>
+      </w:pPr>
+      <w:r>
+        <w:rPr>
+          <w:rFonts w:eastAsia="Times New Roman" w:cstheme="minorHAnsi"/>
+          <w:bCs/>
+          <w:sz w:val="24"/>
+          <w:szCs w:val="24"/>
+          <w:lang w:eastAsia="it-IT"/>
+        </w:rPr>
+        <w:t>Marco Locatelli: Sviluppo del codice, creazione delle curve e implementazione dell'animazione.</w:t>
+      </w:r>
+    </w:p>
+    <w:p>
+      <w:pPr>
+        <w:numPr>
+          <w:ilvl w:val="1"/>
+          <w:numId w:val="13"/>
+        </w:numPr>
+        <w:spacing w:before="100" w:beforeAutospacing="1" w:after="100" w:afterAutospacing="1"/>
+        <w:rPr>
+          <w:rFonts w:eastAsia="Times New Roman" w:cstheme="minorHAnsi"/>
+          <w:bCs/>
+          <w:sz w:val="24"/>
+          <w:szCs w:val="24"/>
+          <w:lang w:eastAsia="it-IT"/>
+        </w:rPr>
+      </w:pPr>
+      <w:r>
+        <w:rPr>
+          <w:rFonts w:eastAsia="Times New Roman" w:cstheme="minorHAnsi"/>
+          <w:bCs/>
+          <w:sz w:val="24"/>
+          <w:szCs w:val="24"/>
+          <w:lang w:eastAsia="it-IT"/>
+        </w:rPr>
+        <w:t>Nicolò Nava: Gestione del project plan, documentazione e supporto nella progettazione.</w:t>
+      </w:r>
+    </w:p>
+    <w:p>
+      <w:pPr>
+        <w:numPr>
+          <w:ilvl w:val="1"/>
+          <w:numId w:val="13"/>
+        </w:numPr>
+        <w:spacing w:before="100" w:beforeAutospacing="1" w:after="100" w:afterAutospacing="1"/>
+        <w:rPr>
+          <w:rFonts w:eastAsia="Times New Roman" w:cstheme="minorHAnsi"/>
+          <w:bCs/>
+          <w:sz w:val="24"/>
+          <w:szCs w:val="24"/>
+          <w:lang w:eastAsia="it-IT"/>
+        </w:rPr>
+      </w:pPr>
+      <w:r>
+        <w:rPr>
+          <w:rFonts w:eastAsia="Times New Roman" w:cstheme="minorHAnsi"/>
+          <w:bCs/>
+          <w:sz w:val="24"/>
+          <w:szCs w:val="24"/>
+          <w:lang w:eastAsia="it-IT"/>
+        </w:rPr>
+        <w:t>Professore Gargantini: Revisore esterno del progetto, fornisce supporto e feedback.</w:t>
+      </w:r>
+    </w:p>
+    <w:p>
+      <w:pPr>
+        <w:spacing w:before="100" w:beforeAutospacing="1" w:after="100" w:afterAutospacing="1"/>
+        <w:outlineLvl w:val="2"/>
+        <w:rPr>
+          <w:b/>
+          <w:sz w:val="28"/>
+        </w:rPr>
+      </w:pPr>
+      <w:r>
+        <w:rPr>
+          <w:b/>
+          <w:sz w:val="28"/>
+        </w:rPr>
+        <w:t>12. Budget e programma</w:t>
+      </w:r>
+    </w:p>
+    <w:p>
+      <w:pPr>
+        <w:numPr>
+          <w:ilvl w:val="0"/>
+          <w:numId w:val="10"/>
+        </w:numPr>
+        <w:tabs>
+          <w:tab w:val="clear" w:pos="720"/>
+          <w:tab w:val="num" w:pos="567"/>
+        </w:tabs>
+        <w:spacing w:before="100" w:beforeAutospacing="1" w:after="100" w:afterAutospacing="1"/>
+        <w:ind w:left="567" w:hanging="141"/>
+      </w:pPr>
+      <w:r>
+        <w:t>Budget:</w:t>
+      </w:r>
+      <w:r>
+        <w:br/>
+        <w:t>Non sono previsti costi aggiuntivi poiché si tratta di un progetto accademico.</w:t>
+      </w:r>
+    </w:p>
+    <w:p>
+      <w:pPr>
+        <w:numPr>
+          <w:ilvl w:val="0"/>
+          <w:numId w:val="10"/>
+        </w:numPr>
+        <w:tabs>
+          <w:tab w:val="clear" w:pos="720"/>
+          <w:tab w:val="num" w:pos="567"/>
+        </w:tabs>
+        <w:spacing w:before="100" w:beforeAutospacing="1" w:after="100" w:afterAutospacing="1"/>
+        <w:ind w:left="567" w:hanging="141"/>
+      </w:pPr>
+      <w:r>
+        <w:t>Programma:</w:t>
+      </w:r>
+    </w:p>
+    <w:p>
+      <w:pPr>
+        <w:numPr>
+          <w:ilvl w:val="1"/>
+          <w:numId w:val="14"/>
+        </w:numPr>
+        <w:spacing w:before="100" w:beforeAutospacing="1" w:after="100" w:afterAutospacing="1"/>
+        <w:rPr>
+          <w:rFonts w:eastAsia="Times New Roman" w:cstheme="minorHAnsi"/>
+          <w:bCs/>
+          <w:sz w:val="24"/>
+          <w:szCs w:val="24"/>
+          <w:lang w:eastAsia="it-IT"/>
+        </w:rPr>
+      </w:pPr>
+      <w:r>
+        <w:rPr>
+          <w:rFonts w:eastAsia="Times New Roman" w:cstheme="minorHAnsi"/>
+          <w:bCs/>
+          <w:sz w:val="24"/>
+          <w:szCs w:val="24"/>
+          <w:lang w:eastAsia="it-IT"/>
+        </w:rPr>
+        <w:t xml:space="preserve">Fase 1: Project </w:t>
+      </w:r>
+      <w:proofErr w:type="spellStart"/>
+      <w:r>
+        <w:rPr>
+          <w:rFonts w:eastAsia="Times New Roman" w:cstheme="minorHAnsi"/>
+          <w:bCs/>
+          <w:sz w:val="24"/>
+          <w:szCs w:val="24"/>
+          <w:lang w:eastAsia="it-IT"/>
+        </w:rPr>
+        <w:t>Plan</w:t>
+      </w:r>
+      <w:proofErr w:type="spellEnd"/>
+      <w:r>
+        <w:rPr>
+          <w:rFonts w:eastAsia="Times New Roman" w:cstheme="minorHAnsi"/>
+          <w:bCs/>
+          <w:sz w:val="24"/>
+          <w:szCs w:val="24"/>
+          <w:lang w:eastAsia="it-IT"/>
+        </w:rPr>
+        <w:t xml:space="preserve"> (scadenza dicembre)</w:t>
+      </w:r>
+    </w:p>
+    <w:p>
+      <w:pPr>
+        <w:numPr>
+          <w:ilvl w:val="2"/>
+          <w:numId w:val="14"/>
+        </w:numPr>
+        <w:spacing w:before="100" w:beforeAutospacing="1" w:after="100" w:afterAutospacing="1"/>
+        <w:rPr>
+          <w:rFonts w:eastAsia="Times New Roman" w:cstheme="minorHAnsi"/>
+          <w:sz w:val="24"/>
+          <w:szCs w:val="24"/>
+          <w:lang w:eastAsia="it-IT"/>
+        </w:rPr>
+      </w:pPr>
+      <w:r>
+        <w:rPr>
+          <w:rFonts w:eastAsia="Times New Roman" w:cstheme="minorHAnsi"/>
+          <w:bCs/>
+          <w:sz w:val="24"/>
+          <w:szCs w:val="24"/>
+          <w:lang w:eastAsia="it-IT"/>
+        </w:rPr>
+        <w:t>Tempo stimato:</w:t>
+      </w:r>
+      <w:r>
+        <w:rPr>
+          <w:rFonts w:eastAsia="Times New Roman" w:cstheme="minorHAnsi"/>
+          <w:sz w:val="24"/>
+          <w:szCs w:val="24"/>
+          <w:lang w:eastAsia="it-IT"/>
+        </w:rPr>
+        <w:t xml:space="preserve"> 10 ore</w:t>
+      </w:r>
+    </w:p>
+    <w:p>
+      <w:pPr>
+        <w:numPr>
+          <w:ilvl w:val="2"/>
+          <w:numId w:val="14"/>
+        </w:numPr>
+        <w:spacing w:before="100" w:beforeAutospacing="1" w:after="100" w:afterAutospacing="1"/>
+        <w:rPr>
+          <w:rFonts w:eastAsia="Times New Roman" w:cstheme="minorHAnsi"/>
+          <w:bCs/>
+          <w:sz w:val="24"/>
+          <w:szCs w:val="24"/>
+          <w:lang w:eastAsia="it-IT"/>
+        </w:rPr>
+      </w:pPr>
+      <w:r>
+        <w:rPr>
+          <w:rFonts w:eastAsia="Times New Roman" w:cstheme="minorHAnsi"/>
+          <w:bCs/>
+          <w:sz w:val="24"/>
+          <w:szCs w:val="24"/>
+          <w:lang w:eastAsia="it-IT"/>
+        </w:rPr>
+        <w:t xml:space="preserve">Dettagli: Sviluppo completo del project plan, con documentazione delle risorse, </w:t>
+      </w:r>
+      <w:proofErr w:type="spellStart"/>
+      <w:r>
+        <w:rPr>
+          <w:rFonts w:eastAsia="Times New Roman" w:cstheme="minorHAnsi"/>
+          <w:bCs/>
+          <w:sz w:val="24"/>
+          <w:szCs w:val="24"/>
+          <w:lang w:eastAsia="it-IT"/>
+        </w:rPr>
+        <w:t>milestone</w:t>
+      </w:r>
+      <w:proofErr w:type="spellEnd"/>
+      <w:r>
+        <w:rPr>
+          <w:rFonts w:eastAsia="Times New Roman" w:cstheme="minorHAnsi"/>
+          <w:bCs/>
+          <w:sz w:val="24"/>
+          <w:szCs w:val="24"/>
+          <w:lang w:eastAsia="it-IT"/>
+        </w:rPr>
+        <w:t>, rischi e pacchetti di lavoro.</w:t>
+      </w:r>
+    </w:p>
+    <w:p>
+      <w:pPr>
+        <w:numPr>
+          <w:ilvl w:val="1"/>
+          <w:numId w:val="14"/>
+        </w:numPr>
+        <w:spacing w:before="100" w:beforeAutospacing="1" w:after="100" w:afterAutospacing="1"/>
+        <w:rPr>
+          <w:rFonts w:eastAsia="Times New Roman" w:cstheme="minorHAnsi"/>
+          <w:bCs/>
+          <w:sz w:val="24"/>
+          <w:szCs w:val="24"/>
+          <w:lang w:eastAsia="it-IT"/>
+        </w:rPr>
+      </w:pPr>
+      <w:r>
+        <w:rPr>
+          <w:rFonts w:eastAsia="Times New Roman" w:cstheme="minorHAnsi"/>
+          <w:bCs/>
+          <w:sz w:val="24"/>
+          <w:szCs w:val="24"/>
+          <w:lang w:eastAsia="it-IT"/>
+        </w:rPr>
+        <w:t>Fase 2: Progettazione e rappresentazione delle curve (scadenza gennaio)</w:t>
+      </w:r>
+    </w:p>
+    <w:p>
+      <w:pPr>
+        <w:numPr>
+          <w:ilvl w:val="2"/>
+          <w:numId w:val="14"/>
+        </w:numPr>
+        <w:spacing w:before="100" w:beforeAutospacing="1" w:after="100" w:afterAutospacing="1"/>
+        <w:rPr>
+          <w:rFonts w:eastAsia="Times New Roman" w:cstheme="minorHAnsi"/>
+          <w:bCs/>
+          <w:sz w:val="24"/>
+          <w:szCs w:val="24"/>
+          <w:lang w:eastAsia="it-IT"/>
+        </w:rPr>
+      </w:pPr>
+      <w:r>
+        <w:rPr>
+          <w:rFonts w:eastAsia="Times New Roman" w:cstheme="minorHAnsi"/>
+          <w:bCs/>
+          <w:sz w:val="24"/>
+          <w:szCs w:val="24"/>
+          <w:lang w:eastAsia="it-IT"/>
+        </w:rPr>
+        <w:t>Tempo stimato: 15 ore</w:t>
+      </w:r>
+    </w:p>
+    <w:p>
+      <w:pPr>
+        <w:numPr>
+          <w:ilvl w:val="2"/>
+          <w:numId w:val="14"/>
+        </w:numPr>
+        <w:spacing w:before="100" w:beforeAutospacing="1" w:after="100" w:afterAutospacing="1"/>
+        <w:rPr>
+          <w:rFonts w:eastAsia="Times New Roman" w:cstheme="minorHAnsi"/>
+          <w:bCs/>
+          <w:sz w:val="24"/>
+          <w:szCs w:val="24"/>
+          <w:lang w:eastAsia="it-IT"/>
+        </w:rPr>
+      </w:pPr>
+      <w:r>
+        <w:rPr>
+          <w:rFonts w:eastAsia="Times New Roman" w:cstheme="minorHAnsi"/>
+          <w:bCs/>
+          <w:sz w:val="24"/>
+          <w:szCs w:val="24"/>
+          <w:lang w:eastAsia="it-IT"/>
+        </w:rPr>
+        <w:t xml:space="preserve">Dettagli: Sviluppo del codice per le curve e verifica matematica, con attenzione alla rappresentazione della circonferenza e altre curve </w:t>
+      </w:r>
+      <w:proofErr w:type="spellStart"/>
+      <w:r>
+        <w:rPr>
+          <w:rFonts w:eastAsia="Times New Roman" w:cstheme="minorHAnsi"/>
+          <w:bCs/>
+          <w:sz w:val="24"/>
+          <w:szCs w:val="24"/>
+          <w:lang w:eastAsia="it-IT"/>
+        </w:rPr>
+        <w:t>preimpostate</w:t>
+      </w:r>
+      <w:proofErr w:type="spellEnd"/>
+      <w:r>
+        <w:rPr>
+          <w:rFonts w:eastAsia="Times New Roman" w:cstheme="minorHAnsi"/>
+          <w:bCs/>
+          <w:sz w:val="24"/>
+          <w:szCs w:val="24"/>
+          <w:lang w:eastAsia="it-IT"/>
+        </w:rPr>
+        <w:t xml:space="preserve"> (parabola, retta, cicloide).</w:t>
+      </w:r>
+    </w:p>
+    <w:p>
+      <w:pPr>
+        <w:numPr>
+          <w:ilvl w:val="1"/>
+          <w:numId w:val="14"/>
+        </w:numPr>
+        <w:spacing w:before="100" w:beforeAutospacing="1" w:after="100" w:afterAutospacing="1"/>
+        <w:rPr>
+          <w:rFonts w:eastAsia="Times New Roman" w:cstheme="minorHAnsi"/>
+          <w:bCs/>
+          <w:sz w:val="24"/>
+          <w:szCs w:val="24"/>
+          <w:lang w:eastAsia="it-IT"/>
+        </w:rPr>
+      </w:pPr>
+      <w:r>
+        <w:rPr>
+          <w:rFonts w:eastAsia="Times New Roman" w:cstheme="minorHAnsi"/>
+          <w:bCs/>
+          <w:sz w:val="24"/>
+          <w:szCs w:val="24"/>
+          <w:lang w:eastAsia="it-IT"/>
+        </w:rPr>
+        <w:t>Fase 3: Implementazione dell'animazione</w:t>
+      </w:r>
+    </w:p>
+    <w:p>
+      <w:pPr>
+        <w:numPr>
+          <w:ilvl w:val="2"/>
+          <w:numId w:val="14"/>
+        </w:numPr>
+        <w:spacing w:before="100" w:beforeAutospacing="1" w:after="100" w:afterAutospacing="1"/>
+        <w:rPr>
+          <w:rFonts w:eastAsia="Times New Roman" w:cstheme="minorHAnsi"/>
+          <w:bCs/>
+          <w:sz w:val="24"/>
+          <w:szCs w:val="24"/>
+          <w:lang w:eastAsia="it-IT"/>
+        </w:rPr>
+      </w:pPr>
+      <w:r>
+        <w:rPr>
+          <w:rFonts w:eastAsia="Times New Roman" w:cstheme="minorHAnsi"/>
+          <w:bCs/>
+          <w:sz w:val="24"/>
+          <w:szCs w:val="24"/>
+          <w:lang w:eastAsia="it-IT"/>
+        </w:rPr>
+        <w:t>Tempo stimato: 15 ore</w:t>
+      </w:r>
+    </w:p>
+    <w:p>
+      <w:pPr>
+        <w:numPr>
+          <w:ilvl w:val="2"/>
+          <w:numId w:val="14"/>
+        </w:numPr>
+        <w:spacing w:before="100" w:beforeAutospacing="1" w:after="100" w:afterAutospacing="1"/>
+        <w:rPr>
+          <w:rFonts w:eastAsia="Times New Roman" w:cstheme="minorHAnsi"/>
+          <w:bCs/>
+          <w:sz w:val="24"/>
+          <w:szCs w:val="24"/>
+          <w:lang w:eastAsia="it-IT"/>
+        </w:rPr>
+      </w:pPr>
+      <w:r>
+        <w:rPr>
+          <w:rFonts w:eastAsia="Times New Roman" w:cstheme="minorHAnsi"/>
+          <w:bCs/>
+          <w:sz w:val="24"/>
+          <w:szCs w:val="24"/>
+          <w:lang w:eastAsia="it-IT"/>
+        </w:rPr>
+        <w:t>Dettagli: Codifica e ottimizzazione dell’animazione, assicurando che la sfera segua le curve senza problemi di prestazione.</w:t>
+      </w:r>
+    </w:p>
+    <w:p>
+      <w:pPr>
+        <w:numPr>
+          <w:ilvl w:val="1"/>
+          <w:numId w:val="14"/>
+        </w:numPr>
+        <w:spacing w:before="100" w:beforeAutospacing="1" w:after="100" w:afterAutospacing="1"/>
+        <w:rPr>
+          <w:rFonts w:eastAsia="Times New Roman" w:cstheme="minorHAnsi"/>
+          <w:bCs/>
+          <w:sz w:val="24"/>
+          <w:szCs w:val="24"/>
+          <w:lang w:eastAsia="it-IT"/>
+        </w:rPr>
+      </w:pPr>
+      <w:r>
+        <w:rPr>
+          <w:rFonts w:eastAsia="Times New Roman" w:cstheme="minorHAnsi"/>
+          <w:bCs/>
+          <w:sz w:val="24"/>
+          <w:szCs w:val="24"/>
+          <w:lang w:eastAsia="it-IT"/>
+        </w:rPr>
+        <w:t>Fase 4: Test e ottimizzazione finale</w:t>
+      </w:r>
+    </w:p>
+    <w:p>
+      <w:pPr>
+        <w:numPr>
+          <w:ilvl w:val="2"/>
+          <w:numId w:val="14"/>
+        </w:numPr>
+        <w:spacing w:before="100" w:beforeAutospacing="1" w:after="100" w:afterAutospacing="1"/>
+        <w:rPr>
+          <w:rFonts w:eastAsia="Times New Roman" w:cstheme="minorHAnsi"/>
+          <w:bCs/>
+          <w:sz w:val="24"/>
+          <w:szCs w:val="24"/>
+          <w:lang w:eastAsia="it-IT"/>
+        </w:rPr>
+      </w:pPr>
+      <w:r>
+        <w:rPr>
+          <w:rFonts w:eastAsia="Times New Roman" w:cstheme="minorHAnsi"/>
+          <w:bCs/>
+          <w:sz w:val="24"/>
+          <w:szCs w:val="24"/>
+          <w:lang w:eastAsia="it-IT"/>
+        </w:rPr>
+        <w:t>Tempo stimato: 10 ore</w:t>
+      </w:r>
+    </w:p>
+    <w:p>
+      <w:pPr>
+        <w:numPr>
+          <w:ilvl w:val="2"/>
+          <w:numId w:val="14"/>
+        </w:numPr>
+        <w:spacing w:before="100" w:beforeAutospacing="1" w:after="100" w:afterAutospacing="1"/>
+      </w:pPr>
+      <w:r>
+        <w:rPr>
+          <w:rFonts w:eastAsia="Times New Roman" w:cstheme="minorHAnsi"/>
+          <w:bCs/>
+          <w:sz w:val="24"/>
+          <w:szCs w:val="24"/>
+          <w:lang w:eastAsia="it-IT"/>
+        </w:rPr>
+        <w:lastRenderedPageBreak/>
+        <w:t>Dettagli: Test completi e ottimizzazione del simulatore, con eventuali modifiche basate sui risultati dei test</w:t>
+      </w:r>
+      <w:r>
+        <w:rPr>
+          <w:rFonts w:eastAsia="Times New Roman" w:cstheme="minorHAnsi"/>
+          <w:bCs/>
+          <w:sz w:val="24"/>
+          <w:szCs w:val="24"/>
+          <w:lang w:eastAsia="it-IT"/>
+        </w:rPr>
+        <w:t>.</w:t>
+      </w:r>
+    </w:p>
+    <w:p>
+      <w:pPr>
+        <w:spacing w:before="100" w:beforeAutospacing="1" w:after="100" w:afterAutospacing="1"/>
+      </w:pPr>
+      <w:r>
+        <w:t>Scadenze chiave:</w:t>
+      </w:r>
+    </w:p>
+    <w:p>
+      <w:pPr>
+        <w:numPr>
+          <w:ilvl w:val="0"/>
+          <w:numId w:val="10"/>
+        </w:numPr>
+        <w:tabs>
+          <w:tab w:val="clear" w:pos="720"/>
+          <w:tab w:val="num" w:pos="567"/>
+        </w:tabs>
+        <w:spacing w:before="100" w:beforeAutospacing="1" w:after="100" w:afterAutospacing="1"/>
+        <w:ind w:left="567" w:hanging="207"/>
+      </w:pPr>
+      <w:r>
+        <w:t xml:space="preserve">Project </w:t>
+      </w:r>
+      <w:proofErr w:type="spellStart"/>
+      <w:r>
+        <w:t>Plan</w:t>
+      </w:r>
+      <w:proofErr w:type="spellEnd"/>
+      <w:r>
+        <w:t xml:space="preserve"> completato: Dicembre</w:t>
+      </w:r>
+    </w:p>
+    <w:p>
+      <w:pPr>
+        <w:numPr>
+          <w:ilvl w:val="0"/>
+          <w:numId w:val="10"/>
+        </w:numPr>
+        <w:tabs>
+          <w:tab w:val="clear" w:pos="720"/>
+          <w:tab w:val="num" w:pos="567"/>
+        </w:tabs>
+        <w:spacing w:before="100" w:beforeAutospacing="1" w:after="100" w:afterAutospacing="1"/>
+        <w:ind w:left="567" w:hanging="207"/>
+      </w:pPr>
+      <w:r>
+        <w:t>Completamento applicazione e test finale: Gennaio</w:t>
+      </w:r>
+    </w:p>
+    <w:p>
+      <w:pPr>
+        <w:spacing w:before="100" w:beforeAutospacing="1" w:after="100" w:afterAutospacing="1" w:line="240" w:lineRule="auto"/>
+      </w:pPr>
+    </w:p>
+    <w:p>
+      <w:pPr>
+        <w:spacing w:before="100" w:beforeAutospacing="1" w:after="100" w:afterAutospacing="1" w:line="240" w:lineRule="auto"/>
+        <w:ind w:left="720"/>
+      </w:pPr>
+    </w:p>
+    <w:p>
+      <w:pPr>
+        <w:spacing w:before="100" w:beforeAutospacing="1" w:after="100" w:afterAutospacing="1"/>
+        <w:ind w:left="720"/>
+      </w:pPr>
+    </w:p>
+    <w:p>
+      <w:pPr>
+        <w:rPr>
+          <w:b/>
+          <w:sz w:val="28"/>
+        </w:rPr>
+      </w:pPr>
+    </w:p>
+    <w:p>
+      <w:pPr>
+        <w:pStyle w:val="Paragrafoelenco"/>
+        <w:ind w:left="567"/>
+      </w:pPr>
     </w:p>
     <w:p/>
     <w:sectPr>
@@ -508,6 +1878,304 @@
 <file path=word/numbering.xml><?xml version="1.0" encoding="utf-8"?>
 <w:numbering xmlns:ve="http://schemas.openxmlformats.org/markup-compatibility/2006" xmlns:o="urn:schemas-microsoft-com:office:office" xmlns:r="http://schemas.openxmlformats.org/officeDocument/2006/relationships" xmlns:m="http://schemas.openxmlformats.org/officeDocument/2006/math" xmlns:v="urn:schemas-microsoft-com:vml" xmlns:wp="http://schemas.openxmlformats.org/drawingml/2006/wordprocessingDrawing" xmlns:w10="urn:schemas-microsoft-com:office:word" xmlns:w="http://schemas.openxmlformats.org/wordprocessingml/2006/main" xmlns:wne="http://schemas.microsoft.com/office/word/2006/wordml">
   <w:abstractNum w:abstractNumId="0">
+    <w:nsid w:val="01E60916"/>
+    <w:multiLevelType w:val="multilevel"/>
+    <w:tmpl w:val="A924397C"/>
+    <w:lvl w:ilvl="0">
+      <w:start w:val="1"/>
+      <w:numFmt w:val="bullet"/>
+      <w:lvlText w:val=""/>
+      <w:lvlJc w:val="left"/>
+      <w:pPr>
+        <w:tabs>
+          <w:tab w:val="num" w:pos="720"/>
+        </w:tabs>
+        <w:ind w:left="720" w:hanging="360"/>
+      </w:pPr>
+      <w:rPr>
+        <w:rFonts w:ascii="Symbol" w:hAnsi="Symbol" w:hint="default"/>
+        <w:sz w:val="20"/>
+      </w:rPr>
+    </w:lvl>
+    <w:lvl w:ilvl="1">
+      <w:start w:val="1"/>
+      <w:numFmt w:val="bullet"/>
+      <w:lvlText w:val="o"/>
+      <w:lvlJc w:val="left"/>
+      <w:pPr>
+        <w:tabs>
+          <w:tab w:val="num" w:pos="1440"/>
+        </w:tabs>
+        <w:ind w:left="1440" w:hanging="360"/>
+      </w:pPr>
+      <w:rPr>
+        <w:rFonts w:ascii="Courier New" w:hAnsi="Courier New" w:hint="default"/>
+        <w:sz w:val="20"/>
+      </w:rPr>
+    </w:lvl>
+    <w:lvl w:ilvl="2">
+      <w:start w:val="1"/>
+      <w:numFmt w:val="bullet"/>
+      <w:lvlText w:val=""/>
+      <w:lvlJc w:val="left"/>
+      <w:pPr>
+        <w:tabs>
+          <w:tab w:val="num" w:pos="2160"/>
+        </w:tabs>
+        <w:ind w:left="2160" w:hanging="360"/>
+      </w:pPr>
+      <w:rPr>
+        <w:rFonts w:ascii="Wingdings" w:hAnsi="Wingdings" w:hint="default"/>
+        <w:sz w:val="20"/>
+      </w:rPr>
+    </w:lvl>
+    <w:lvl w:ilvl="3" w:tentative="1">
+      <w:start w:val="1"/>
+      <w:numFmt w:val="bullet"/>
+      <w:lvlText w:val=""/>
+      <w:lvlJc w:val="left"/>
+      <w:pPr>
+        <w:tabs>
+          <w:tab w:val="num" w:pos="2880"/>
+        </w:tabs>
+        <w:ind w:left="2880" w:hanging="360"/>
+      </w:pPr>
+      <w:rPr>
+        <w:rFonts w:ascii="Wingdings" w:hAnsi="Wingdings" w:hint="default"/>
+        <w:sz w:val="20"/>
+      </w:rPr>
+    </w:lvl>
+    <w:lvl w:ilvl="4" w:tentative="1">
+      <w:start w:val="1"/>
+      <w:numFmt w:val="bullet"/>
+      <w:lvlText w:val=""/>
+      <w:lvlJc w:val="left"/>
+      <w:pPr>
+        <w:tabs>
+          <w:tab w:val="num" w:pos="3600"/>
+        </w:tabs>
+        <w:ind w:left="3600" w:hanging="360"/>
+      </w:pPr>
+      <w:rPr>
+        <w:rFonts w:ascii="Wingdings" w:hAnsi="Wingdings" w:hint="default"/>
+        <w:sz w:val="20"/>
+      </w:rPr>
+    </w:lvl>
+    <w:lvl w:ilvl="5" w:tentative="1">
+      <w:start w:val="1"/>
+      <w:numFmt w:val="bullet"/>
+      <w:lvlText w:val=""/>
+      <w:lvlJc w:val="left"/>
+      <w:pPr>
+        <w:tabs>
+          <w:tab w:val="num" w:pos="4320"/>
+        </w:tabs>
+        <w:ind w:left="4320" w:hanging="360"/>
+      </w:pPr>
+      <w:rPr>
+        <w:rFonts w:ascii="Wingdings" w:hAnsi="Wingdings" w:hint="default"/>
+        <w:sz w:val="20"/>
+      </w:rPr>
+    </w:lvl>
+    <w:lvl w:ilvl="6" w:tentative="1">
+      <w:start w:val="1"/>
+      <w:numFmt w:val="bullet"/>
+      <w:lvlText w:val=""/>
+      <w:lvlJc w:val="left"/>
+      <w:pPr>
+        <w:tabs>
+          <w:tab w:val="num" w:pos="5040"/>
+        </w:tabs>
+        <w:ind w:left="5040" w:hanging="360"/>
+      </w:pPr>
+      <w:rPr>
+        <w:rFonts w:ascii="Wingdings" w:hAnsi="Wingdings" w:hint="default"/>
+        <w:sz w:val="20"/>
+      </w:rPr>
+    </w:lvl>
+    <w:lvl w:ilvl="7" w:tentative="1">
+      <w:start w:val="1"/>
+      <w:numFmt w:val="bullet"/>
+      <w:lvlText w:val=""/>
+      <w:lvlJc w:val="left"/>
+      <w:pPr>
+        <w:tabs>
+          <w:tab w:val="num" w:pos="5760"/>
+        </w:tabs>
+        <w:ind w:left="5760" w:hanging="360"/>
+      </w:pPr>
+      <w:rPr>
+        <w:rFonts w:ascii="Wingdings" w:hAnsi="Wingdings" w:hint="default"/>
+        <w:sz w:val="20"/>
+      </w:rPr>
+    </w:lvl>
+    <w:lvl w:ilvl="8" w:tentative="1">
+      <w:start w:val="1"/>
+      <w:numFmt w:val="bullet"/>
+      <w:lvlText w:val=""/>
+      <w:lvlJc w:val="left"/>
+      <w:pPr>
+        <w:tabs>
+          <w:tab w:val="num" w:pos="6480"/>
+        </w:tabs>
+        <w:ind w:left="6480" w:hanging="360"/>
+      </w:pPr>
+      <w:rPr>
+        <w:rFonts w:ascii="Wingdings" w:hAnsi="Wingdings" w:hint="default"/>
+        <w:sz w:val="20"/>
+      </w:rPr>
+    </w:lvl>
+  </w:abstractNum>
+  <w:abstractNum w:abstractNumId="1">
+    <w:nsid w:val="07E217A3"/>
+    <w:multiLevelType w:val="multilevel"/>
+    <w:tmpl w:val="D832A526"/>
+    <w:lvl w:ilvl="0">
+      <w:start w:val="1"/>
+      <w:numFmt w:val="bullet"/>
+      <w:lvlText w:val=""/>
+      <w:lvlJc w:val="left"/>
+      <w:pPr>
+        <w:tabs>
+          <w:tab w:val="num" w:pos="720"/>
+        </w:tabs>
+        <w:ind w:left="720" w:hanging="360"/>
+      </w:pPr>
+      <w:rPr>
+        <w:rFonts w:ascii="Symbol" w:hAnsi="Symbol" w:hint="default"/>
+        <w:sz w:val="20"/>
+      </w:rPr>
+    </w:lvl>
+    <w:lvl w:ilvl="1" w:tentative="1">
+      <w:start w:val="1"/>
+      <w:numFmt w:val="bullet"/>
+      <w:lvlText w:val="o"/>
+      <w:lvlJc w:val="left"/>
+      <w:pPr>
+        <w:tabs>
+          <w:tab w:val="num" w:pos="1440"/>
+        </w:tabs>
+        <w:ind w:left="1440" w:hanging="360"/>
+      </w:pPr>
+      <w:rPr>
+        <w:rFonts w:ascii="Courier New" w:hAnsi="Courier New" w:hint="default"/>
+        <w:sz w:val="20"/>
+      </w:rPr>
+    </w:lvl>
+    <w:lvl w:ilvl="2" w:tentative="1">
+      <w:start w:val="1"/>
+      <w:numFmt w:val="bullet"/>
+      <w:lvlText w:val=""/>
+      <w:lvlJc w:val="left"/>
+      <w:pPr>
+        <w:tabs>
+          <w:tab w:val="num" w:pos="2160"/>
+        </w:tabs>
+        <w:ind w:left="2160" w:hanging="360"/>
+      </w:pPr>
+      <w:rPr>
+        <w:rFonts w:ascii="Wingdings" w:hAnsi="Wingdings" w:hint="default"/>
+        <w:sz w:val="20"/>
+      </w:rPr>
+    </w:lvl>
+    <w:lvl w:ilvl="3" w:tentative="1">
+      <w:start w:val="1"/>
+      <w:numFmt w:val="bullet"/>
+      <w:lvlText w:val=""/>
+      <w:lvlJc w:val="left"/>
+      <w:pPr>
+        <w:tabs>
+          <w:tab w:val="num" w:pos="2880"/>
+        </w:tabs>
+        <w:ind w:left="2880" w:hanging="360"/>
+      </w:pPr>
+      <w:rPr>
+        <w:rFonts w:ascii="Wingdings" w:hAnsi="Wingdings" w:hint="default"/>
+        <w:sz w:val="20"/>
+      </w:rPr>
+    </w:lvl>
+    <w:lvl w:ilvl="4" w:tentative="1">
+      <w:start w:val="1"/>
+      <w:numFmt w:val="bullet"/>
+      <w:lvlText w:val=""/>
+      <w:lvlJc w:val="left"/>
+      <w:pPr>
+        <w:tabs>
+          <w:tab w:val="num" w:pos="3600"/>
+        </w:tabs>
+        <w:ind w:left="3600" w:hanging="360"/>
+      </w:pPr>
+      <w:rPr>
+        <w:rFonts w:ascii="Wingdings" w:hAnsi="Wingdings" w:hint="default"/>
+        <w:sz w:val="20"/>
+      </w:rPr>
+    </w:lvl>
+    <w:lvl w:ilvl="5" w:tentative="1">
+      <w:start w:val="1"/>
+      <w:numFmt w:val="bullet"/>
+      <w:lvlText w:val=""/>
+      <w:lvlJc w:val="left"/>
+      <w:pPr>
+        <w:tabs>
+          <w:tab w:val="num" w:pos="4320"/>
+        </w:tabs>
+        <w:ind w:left="4320" w:hanging="360"/>
+      </w:pPr>
+      <w:rPr>
+        <w:rFonts w:ascii="Wingdings" w:hAnsi="Wingdings" w:hint="default"/>
+        <w:sz w:val="20"/>
+      </w:rPr>
+    </w:lvl>
+    <w:lvl w:ilvl="6" w:tentative="1">
+      <w:start w:val="1"/>
+      <w:numFmt w:val="bullet"/>
+      <w:lvlText w:val=""/>
+      <w:lvlJc w:val="left"/>
+      <w:pPr>
+        <w:tabs>
+          <w:tab w:val="num" w:pos="5040"/>
+        </w:tabs>
+        <w:ind w:left="5040" w:hanging="360"/>
+      </w:pPr>
+      <w:rPr>
+        <w:rFonts w:ascii="Wingdings" w:hAnsi="Wingdings" w:hint="default"/>
+        <w:sz w:val="20"/>
+      </w:rPr>
+    </w:lvl>
+    <w:lvl w:ilvl="7" w:tentative="1">
+      <w:start w:val="1"/>
+      <w:numFmt w:val="bullet"/>
+      <w:lvlText w:val=""/>
+      <w:lvlJc w:val="left"/>
+      <w:pPr>
+        <w:tabs>
+          <w:tab w:val="num" w:pos="5760"/>
+        </w:tabs>
+        <w:ind w:left="5760" w:hanging="360"/>
+      </w:pPr>
+      <w:rPr>
+        <w:rFonts w:ascii="Wingdings" w:hAnsi="Wingdings" w:hint="default"/>
+        <w:sz w:val="20"/>
+      </w:rPr>
+    </w:lvl>
+    <w:lvl w:ilvl="8" w:tentative="1">
+      <w:start w:val="1"/>
+      <w:numFmt w:val="bullet"/>
+      <w:lvlText w:val=""/>
+      <w:lvlJc w:val="left"/>
+      <w:pPr>
+        <w:tabs>
+          <w:tab w:val="num" w:pos="6480"/>
+        </w:tabs>
+        <w:ind w:left="6480" w:hanging="360"/>
+      </w:pPr>
+      <w:rPr>
+        <w:rFonts w:ascii="Wingdings" w:hAnsi="Wingdings" w:hint="default"/>
+        <w:sz w:val="20"/>
+      </w:rPr>
+    </w:lvl>
+  </w:abstractNum>
+  <w:abstractNum w:abstractNumId="2">
     <w:nsid w:val="091F1DBD"/>
     <w:multiLevelType w:val="hybridMultilevel"/>
     <w:tmpl w:val="0FDA6A94"/>
@@ -620,7 +2288,454 @@
       </w:rPr>
     </w:lvl>
   </w:abstractNum>
-  <w:abstractNum w:abstractNumId="1">
+  <w:abstractNum w:abstractNumId="3">
+    <w:nsid w:val="148D19DD"/>
+    <w:multiLevelType w:val="multilevel"/>
+    <w:tmpl w:val="DA36E7E6"/>
+    <w:lvl w:ilvl="0">
+      <w:start w:val="1"/>
+      <w:numFmt w:val="bullet"/>
+      <w:lvlText w:val=""/>
+      <w:lvlJc w:val="left"/>
+      <w:pPr>
+        <w:tabs>
+          <w:tab w:val="num" w:pos="720"/>
+        </w:tabs>
+        <w:ind w:left="720" w:hanging="360"/>
+      </w:pPr>
+      <w:rPr>
+        <w:rFonts w:ascii="Symbol" w:hAnsi="Symbol" w:hint="default"/>
+        <w:sz w:val="20"/>
+      </w:rPr>
+    </w:lvl>
+    <w:lvl w:ilvl="1" w:tentative="1">
+      <w:start w:val="1"/>
+      <w:numFmt w:val="bullet"/>
+      <w:lvlText w:val="o"/>
+      <w:lvlJc w:val="left"/>
+      <w:pPr>
+        <w:tabs>
+          <w:tab w:val="num" w:pos="1440"/>
+        </w:tabs>
+        <w:ind w:left="1440" w:hanging="360"/>
+      </w:pPr>
+      <w:rPr>
+        <w:rFonts w:ascii="Courier New" w:hAnsi="Courier New" w:hint="default"/>
+        <w:sz w:val="20"/>
+      </w:rPr>
+    </w:lvl>
+    <w:lvl w:ilvl="2" w:tentative="1">
+      <w:start w:val="1"/>
+      <w:numFmt w:val="bullet"/>
+      <w:lvlText w:val=""/>
+      <w:lvlJc w:val="left"/>
+      <w:pPr>
+        <w:tabs>
+          <w:tab w:val="num" w:pos="2160"/>
+        </w:tabs>
+        <w:ind w:left="2160" w:hanging="360"/>
+      </w:pPr>
+      <w:rPr>
+        <w:rFonts w:ascii="Wingdings" w:hAnsi="Wingdings" w:hint="default"/>
+        <w:sz w:val="20"/>
+      </w:rPr>
+    </w:lvl>
+    <w:lvl w:ilvl="3" w:tentative="1">
+      <w:start w:val="1"/>
+      <w:numFmt w:val="bullet"/>
+      <w:lvlText w:val=""/>
+      <w:lvlJc w:val="left"/>
+      <w:pPr>
+        <w:tabs>
+          <w:tab w:val="num" w:pos="2880"/>
+        </w:tabs>
+        <w:ind w:left="2880" w:hanging="360"/>
+      </w:pPr>
+      <w:rPr>
+        <w:rFonts w:ascii="Wingdings" w:hAnsi="Wingdings" w:hint="default"/>
+        <w:sz w:val="20"/>
+      </w:rPr>
+    </w:lvl>
+    <w:lvl w:ilvl="4" w:tentative="1">
+      <w:start w:val="1"/>
+      <w:numFmt w:val="bullet"/>
+      <w:lvlText w:val=""/>
+      <w:lvlJc w:val="left"/>
+      <w:pPr>
+        <w:tabs>
+          <w:tab w:val="num" w:pos="3600"/>
+        </w:tabs>
+        <w:ind w:left="3600" w:hanging="360"/>
+      </w:pPr>
+      <w:rPr>
+        <w:rFonts w:ascii="Wingdings" w:hAnsi="Wingdings" w:hint="default"/>
+        <w:sz w:val="20"/>
+      </w:rPr>
+    </w:lvl>
+    <w:lvl w:ilvl="5" w:tentative="1">
+      <w:start w:val="1"/>
+      <w:numFmt w:val="bullet"/>
+      <w:lvlText w:val=""/>
+      <w:lvlJc w:val="left"/>
+      <w:pPr>
+        <w:tabs>
+          <w:tab w:val="num" w:pos="4320"/>
+        </w:tabs>
+        <w:ind w:left="4320" w:hanging="360"/>
+      </w:pPr>
+      <w:rPr>
+        <w:rFonts w:ascii="Wingdings" w:hAnsi="Wingdings" w:hint="default"/>
+        <w:sz w:val="20"/>
+      </w:rPr>
+    </w:lvl>
+    <w:lvl w:ilvl="6" w:tentative="1">
+      <w:start w:val="1"/>
+      <w:numFmt w:val="bullet"/>
+      <w:lvlText w:val=""/>
+      <w:lvlJc w:val="left"/>
+      <w:pPr>
+        <w:tabs>
+          <w:tab w:val="num" w:pos="5040"/>
+        </w:tabs>
+        <w:ind w:left="5040" w:hanging="360"/>
+      </w:pPr>
+      <w:rPr>
+        <w:rFonts w:ascii="Wingdings" w:hAnsi="Wingdings" w:hint="default"/>
+        <w:sz w:val="20"/>
+      </w:rPr>
+    </w:lvl>
+    <w:lvl w:ilvl="7" w:tentative="1">
+      <w:start w:val="1"/>
+      <w:numFmt w:val="bullet"/>
+      <w:lvlText w:val=""/>
+      <w:lvlJc w:val="left"/>
+      <w:pPr>
+        <w:tabs>
+          <w:tab w:val="num" w:pos="5760"/>
+        </w:tabs>
+        <w:ind w:left="5760" w:hanging="360"/>
+      </w:pPr>
+      <w:rPr>
+        <w:rFonts w:ascii="Wingdings" w:hAnsi="Wingdings" w:hint="default"/>
+        <w:sz w:val="20"/>
+      </w:rPr>
+    </w:lvl>
+    <w:lvl w:ilvl="8" w:tentative="1">
+      <w:start w:val="1"/>
+      <w:numFmt w:val="bullet"/>
+      <w:lvlText w:val=""/>
+      <w:lvlJc w:val="left"/>
+      <w:pPr>
+        <w:tabs>
+          <w:tab w:val="num" w:pos="6480"/>
+        </w:tabs>
+        <w:ind w:left="6480" w:hanging="360"/>
+      </w:pPr>
+      <w:rPr>
+        <w:rFonts w:ascii="Wingdings" w:hAnsi="Wingdings" w:hint="default"/>
+        <w:sz w:val="20"/>
+      </w:rPr>
+    </w:lvl>
+  </w:abstractNum>
+  <w:abstractNum w:abstractNumId="4">
+    <w:nsid w:val="1A567C25"/>
+    <w:multiLevelType w:val="multilevel"/>
+    <w:tmpl w:val="B44683A6"/>
+    <w:lvl w:ilvl="0">
+      <w:start w:val="1"/>
+      <w:numFmt w:val="bullet"/>
+      <w:lvlText w:val=""/>
+      <w:lvlJc w:val="left"/>
+      <w:pPr>
+        <w:tabs>
+          <w:tab w:val="num" w:pos="720"/>
+        </w:tabs>
+        <w:ind w:left="720" w:hanging="360"/>
+      </w:pPr>
+      <w:rPr>
+        <w:rFonts w:ascii="Symbol" w:hAnsi="Symbol" w:hint="default"/>
+        <w:sz w:val="20"/>
+      </w:rPr>
+    </w:lvl>
+    <w:lvl w:ilvl="1" w:tentative="1">
+      <w:start w:val="1"/>
+      <w:numFmt w:val="bullet"/>
+      <w:lvlText w:val="o"/>
+      <w:lvlJc w:val="left"/>
+      <w:pPr>
+        <w:tabs>
+          <w:tab w:val="num" w:pos="1440"/>
+        </w:tabs>
+        <w:ind w:left="1440" w:hanging="360"/>
+      </w:pPr>
+      <w:rPr>
+        <w:rFonts w:ascii="Courier New" w:hAnsi="Courier New" w:hint="default"/>
+        <w:sz w:val="20"/>
+      </w:rPr>
+    </w:lvl>
+    <w:lvl w:ilvl="2" w:tentative="1">
+      <w:start w:val="1"/>
+      <w:numFmt w:val="bullet"/>
+      <w:lvlText w:val=""/>
+      <w:lvlJc w:val="left"/>
+      <w:pPr>
+        <w:tabs>
+          <w:tab w:val="num" w:pos="2160"/>
+        </w:tabs>
+        <w:ind w:left="2160" w:hanging="360"/>
+      </w:pPr>
+      <w:rPr>
+        <w:rFonts w:ascii="Wingdings" w:hAnsi="Wingdings" w:hint="default"/>
+        <w:sz w:val="20"/>
+      </w:rPr>
+    </w:lvl>
+    <w:lvl w:ilvl="3" w:tentative="1">
+      <w:start w:val="1"/>
+      <w:numFmt w:val="bullet"/>
+      <w:lvlText w:val=""/>
+      <w:lvlJc w:val="left"/>
+      <w:pPr>
+        <w:tabs>
+          <w:tab w:val="num" w:pos="2880"/>
+        </w:tabs>
+        <w:ind w:left="2880" w:hanging="360"/>
+      </w:pPr>
+      <w:rPr>
+        <w:rFonts w:ascii="Wingdings" w:hAnsi="Wingdings" w:hint="default"/>
+        <w:sz w:val="20"/>
+      </w:rPr>
+    </w:lvl>
+    <w:lvl w:ilvl="4" w:tentative="1">
+      <w:start w:val="1"/>
+      <w:numFmt w:val="bullet"/>
+      <w:lvlText w:val=""/>
+      <w:lvlJc w:val="left"/>
+      <w:pPr>
+        <w:tabs>
+          <w:tab w:val="num" w:pos="3600"/>
+        </w:tabs>
+        <w:ind w:left="3600" w:hanging="360"/>
+      </w:pPr>
+      <w:rPr>
+        <w:rFonts w:ascii="Wingdings" w:hAnsi="Wingdings" w:hint="default"/>
+        <w:sz w:val="20"/>
+      </w:rPr>
+    </w:lvl>
+    <w:lvl w:ilvl="5" w:tentative="1">
+      <w:start w:val="1"/>
+      <w:numFmt w:val="bullet"/>
+      <w:lvlText w:val=""/>
+      <w:lvlJc w:val="left"/>
+      <w:pPr>
+        <w:tabs>
+          <w:tab w:val="num" w:pos="4320"/>
+        </w:tabs>
+        <w:ind w:left="4320" w:hanging="360"/>
+      </w:pPr>
+      <w:rPr>
+        <w:rFonts w:ascii="Wingdings" w:hAnsi="Wingdings" w:hint="default"/>
+        <w:sz w:val="20"/>
+      </w:rPr>
+    </w:lvl>
+    <w:lvl w:ilvl="6" w:tentative="1">
+      <w:start w:val="1"/>
+      <w:numFmt w:val="bullet"/>
+      <w:lvlText w:val=""/>
+      <w:lvlJc w:val="left"/>
+      <w:pPr>
+        <w:tabs>
+          <w:tab w:val="num" w:pos="5040"/>
+        </w:tabs>
+        <w:ind w:left="5040" w:hanging="360"/>
+      </w:pPr>
+      <w:rPr>
+        <w:rFonts w:ascii="Wingdings" w:hAnsi="Wingdings" w:hint="default"/>
+        <w:sz w:val="20"/>
+      </w:rPr>
+    </w:lvl>
+    <w:lvl w:ilvl="7" w:tentative="1">
+      <w:start w:val="1"/>
+      <w:numFmt w:val="bullet"/>
+      <w:lvlText w:val=""/>
+      <w:lvlJc w:val="left"/>
+      <w:pPr>
+        <w:tabs>
+          <w:tab w:val="num" w:pos="5760"/>
+        </w:tabs>
+        <w:ind w:left="5760" w:hanging="360"/>
+      </w:pPr>
+      <w:rPr>
+        <w:rFonts w:ascii="Wingdings" w:hAnsi="Wingdings" w:hint="default"/>
+        <w:sz w:val="20"/>
+      </w:rPr>
+    </w:lvl>
+    <w:lvl w:ilvl="8" w:tentative="1">
+      <w:start w:val="1"/>
+      <w:numFmt w:val="bullet"/>
+      <w:lvlText w:val=""/>
+      <w:lvlJc w:val="left"/>
+      <w:pPr>
+        <w:tabs>
+          <w:tab w:val="num" w:pos="6480"/>
+        </w:tabs>
+        <w:ind w:left="6480" w:hanging="360"/>
+      </w:pPr>
+      <w:rPr>
+        <w:rFonts w:ascii="Wingdings" w:hAnsi="Wingdings" w:hint="default"/>
+        <w:sz w:val="20"/>
+      </w:rPr>
+    </w:lvl>
+  </w:abstractNum>
+  <w:abstractNum w:abstractNumId="5">
+    <w:nsid w:val="1B0C57D8"/>
+    <w:multiLevelType w:val="multilevel"/>
+    <w:tmpl w:val="9B021558"/>
+    <w:lvl w:ilvl="0">
+      <w:start w:val="1"/>
+      <w:numFmt w:val="bullet"/>
+      <w:lvlText w:val=""/>
+      <w:lvlJc w:val="left"/>
+      <w:pPr>
+        <w:tabs>
+          <w:tab w:val="num" w:pos="720"/>
+        </w:tabs>
+        <w:ind w:left="720" w:hanging="360"/>
+      </w:pPr>
+      <w:rPr>
+        <w:rFonts w:ascii="Symbol" w:hAnsi="Symbol" w:hint="default"/>
+        <w:sz w:val="20"/>
+      </w:rPr>
+    </w:lvl>
+    <w:lvl w:ilvl="1">
+      <w:start w:val="1"/>
+      <w:numFmt w:val="bullet"/>
+      <w:lvlText w:val="o"/>
+      <w:lvlJc w:val="left"/>
+      <w:pPr>
+        <w:tabs>
+          <w:tab w:val="num" w:pos="1440"/>
+        </w:tabs>
+        <w:ind w:left="1440" w:hanging="360"/>
+      </w:pPr>
+      <w:rPr>
+        <w:rFonts w:ascii="Courier New" w:hAnsi="Courier New" w:hint="default"/>
+        <w:sz w:val="20"/>
+      </w:rPr>
+    </w:lvl>
+    <w:lvl w:ilvl="2" w:tentative="1">
+      <w:start w:val="1"/>
+      <w:numFmt w:val="bullet"/>
+      <w:lvlText w:val=""/>
+      <w:lvlJc w:val="left"/>
+      <w:pPr>
+        <w:tabs>
+          <w:tab w:val="num" w:pos="2160"/>
+        </w:tabs>
+        <w:ind w:left="2160" w:hanging="360"/>
+      </w:pPr>
+      <w:rPr>
+        <w:rFonts w:ascii="Wingdings" w:hAnsi="Wingdings" w:hint="default"/>
+        <w:sz w:val="20"/>
+      </w:rPr>
+    </w:lvl>
+    <w:lvl w:ilvl="3" w:tentative="1">
+      <w:start w:val="1"/>
+      <w:numFmt w:val="bullet"/>
+      <w:lvlText w:val=""/>
+      <w:lvlJc w:val="left"/>
+      <w:pPr>
+        <w:tabs>
+          <w:tab w:val="num" w:pos="2880"/>
+        </w:tabs>
+        <w:ind w:left="2880" w:hanging="360"/>
+      </w:pPr>
+      <w:rPr>
+        <w:rFonts w:ascii="Wingdings" w:hAnsi="Wingdings" w:hint="default"/>
+        <w:sz w:val="20"/>
+      </w:rPr>
+    </w:lvl>
+    <w:lvl w:ilvl="4" w:tentative="1">
+      <w:start w:val="1"/>
+      <w:numFmt w:val="bullet"/>
+      <w:lvlText w:val=""/>
+      <w:lvlJc w:val="left"/>
+      <w:pPr>
+        <w:tabs>
+          <w:tab w:val="num" w:pos="3600"/>
+        </w:tabs>
+        <w:ind w:left="3600" w:hanging="360"/>
+      </w:pPr>
+      <w:rPr>
+        <w:rFonts w:ascii="Wingdings" w:hAnsi="Wingdings" w:hint="default"/>
+        <w:sz w:val="20"/>
+      </w:rPr>
+    </w:lvl>
+    <w:lvl w:ilvl="5" w:tentative="1">
+      <w:start w:val="1"/>
+      <w:numFmt w:val="bullet"/>
+      <w:lvlText w:val=""/>
+      <w:lvlJc w:val="left"/>
+      <w:pPr>
+        <w:tabs>
+          <w:tab w:val="num" w:pos="4320"/>
+        </w:tabs>
+        <w:ind w:left="4320" w:hanging="360"/>
+      </w:pPr>
+      <w:rPr>
+        <w:rFonts w:ascii="Wingdings" w:hAnsi="Wingdings" w:hint="default"/>
+        <w:sz w:val="20"/>
+      </w:rPr>
+    </w:lvl>
+    <w:lvl w:ilvl="6" w:tentative="1">
+      <w:start w:val="1"/>
+      <w:numFmt w:val="bullet"/>
+      <w:lvlText w:val=""/>
+      <w:lvlJc w:val="left"/>
+      <w:pPr>
+        <w:tabs>
+          <w:tab w:val="num" w:pos="5040"/>
+        </w:tabs>
+        <w:ind w:left="5040" w:hanging="360"/>
+      </w:pPr>
+      <w:rPr>
+        <w:rFonts w:ascii="Wingdings" w:hAnsi="Wingdings" w:hint="default"/>
+        <w:sz w:val="20"/>
+      </w:rPr>
+    </w:lvl>
+    <w:lvl w:ilvl="7" w:tentative="1">
+      <w:start w:val="1"/>
+      <w:numFmt w:val="bullet"/>
+      <w:lvlText w:val=""/>
+      <w:lvlJc w:val="left"/>
+      <w:pPr>
+        <w:tabs>
+          <w:tab w:val="num" w:pos="5760"/>
+        </w:tabs>
+        <w:ind w:left="5760" w:hanging="360"/>
+      </w:pPr>
+      <w:rPr>
+        <w:rFonts w:ascii="Wingdings" w:hAnsi="Wingdings" w:hint="default"/>
+        <w:sz w:val="20"/>
+      </w:rPr>
+    </w:lvl>
+    <w:lvl w:ilvl="8" w:tentative="1">
+      <w:start w:val="1"/>
+      <w:numFmt w:val="bullet"/>
+      <w:lvlText w:val=""/>
+      <w:lvlJc w:val="left"/>
+      <w:pPr>
+        <w:tabs>
+          <w:tab w:val="num" w:pos="6480"/>
+        </w:tabs>
+        <w:ind w:left="6480" w:hanging="360"/>
+      </w:pPr>
+      <w:rPr>
+        <w:rFonts w:ascii="Wingdings" w:hAnsi="Wingdings" w:hint="default"/>
+        <w:sz w:val="20"/>
+      </w:rPr>
+    </w:lvl>
+  </w:abstractNum>
+  <w:abstractNum w:abstractNumId="6">
     <w:nsid w:val="20034CDC"/>
     <w:multiLevelType w:val="multilevel"/>
     <w:tmpl w:val="36AE14FE"/>
@@ -769,7 +2884,7 @@
       </w:rPr>
     </w:lvl>
   </w:abstractNum>
-  <w:abstractNum w:abstractNumId="2">
+  <w:abstractNum w:abstractNumId="7">
     <w:nsid w:val="28075A37"/>
     <w:multiLevelType w:val="hybridMultilevel"/>
     <w:tmpl w:val="0E8ED0DC"/>
@@ -882,7 +2997,305 @@
       </w:rPr>
     </w:lvl>
   </w:abstractNum>
-  <w:abstractNum w:abstractNumId="3">
+  <w:abstractNum w:abstractNumId="8">
+    <w:nsid w:val="3DCF5F9A"/>
+    <w:multiLevelType w:val="multilevel"/>
+    <w:tmpl w:val="DF14A780"/>
+    <w:lvl w:ilvl="0">
+      <w:start w:val="1"/>
+      <w:numFmt w:val="bullet"/>
+      <w:lvlText w:val=""/>
+      <w:lvlJc w:val="left"/>
+      <w:pPr>
+        <w:tabs>
+          <w:tab w:val="num" w:pos="720"/>
+        </w:tabs>
+        <w:ind w:left="720" w:hanging="360"/>
+      </w:pPr>
+      <w:rPr>
+        <w:rFonts w:ascii="Symbol" w:hAnsi="Symbol" w:hint="default"/>
+        <w:sz w:val="20"/>
+      </w:rPr>
+    </w:lvl>
+    <w:lvl w:ilvl="1">
+      <w:start w:val="1"/>
+      <w:numFmt w:val="bullet"/>
+      <w:lvlText w:val="o"/>
+      <w:lvlJc w:val="left"/>
+      <w:pPr>
+        <w:tabs>
+          <w:tab w:val="num" w:pos="1440"/>
+        </w:tabs>
+        <w:ind w:left="1440" w:hanging="360"/>
+      </w:pPr>
+      <w:rPr>
+        <w:rFonts w:ascii="Courier New" w:hAnsi="Courier New" w:hint="default"/>
+        <w:sz w:val="20"/>
+      </w:rPr>
+    </w:lvl>
+    <w:lvl w:ilvl="2" w:tentative="1">
+      <w:start w:val="1"/>
+      <w:numFmt w:val="bullet"/>
+      <w:lvlText w:val=""/>
+      <w:lvlJc w:val="left"/>
+      <w:pPr>
+        <w:tabs>
+          <w:tab w:val="num" w:pos="2160"/>
+        </w:tabs>
+        <w:ind w:left="2160" w:hanging="360"/>
+      </w:pPr>
+      <w:rPr>
+        <w:rFonts w:ascii="Wingdings" w:hAnsi="Wingdings" w:hint="default"/>
+        <w:sz w:val="20"/>
+      </w:rPr>
+    </w:lvl>
+    <w:lvl w:ilvl="3" w:tentative="1">
+      <w:start w:val="1"/>
+      <w:numFmt w:val="bullet"/>
+      <w:lvlText w:val=""/>
+      <w:lvlJc w:val="left"/>
+      <w:pPr>
+        <w:tabs>
+          <w:tab w:val="num" w:pos="2880"/>
+        </w:tabs>
+        <w:ind w:left="2880" w:hanging="360"/>
+      </w:pPr>
+      <w:rPr>
+        <w:rFonts w:ascii="Wingdings" w:hAnsi="Wingdings" w:hint="default"/>
+        <w:sz w:val="20"/>
+      </w:rPr>
+    </w:lvl>
+    <w:lvl w:ilvl="4" w:tentative="1">
+      <w:start w:val="1"/>
+      <w:numFmt w:val="bullet"/>
+      <w:lvlText w:val=""/>
+      <w:lvlJc w:val="left"/>
+      <w:pPr>
+        <w:tabs>
+          <w:tab w:val="num" w:pos="3600"/>
+        </w:tabs>
+        <w:ind w:left="3600" w:hanging="360"/>
+      </w:pPr>
+      <w:rPr>
+        <w:rFonts w:ascii="Wingdings" w:hAnsi="Wingdings" w:hint="default"/>
+        <w:sz w:val="20"/>
+      </w:rPr>
+    </w:lvl>
+    <w:lvl w:ilvl="5" w:tentative="1">
+      <w:start w:val="1"/>
+      <w:numFmt w:val="bullet"/>
+      <w:lvlText w:val=""/>
+      <w:lvlJc w:val="left"/>
+      <w:pPr>
+        <w:tabs>
+          <w:tab w:val="num" w:pos="4320"/>
+        </w:tabs>
+        <w:ind w:left="4320" w:hanging="360"/>
+      </w:pPr>
+      <w:rPr>
+        <w:rFonts w:ascii="Wingdings" w:hAnsi="Wingdings" w:hint="default"/>
+        <w:sz w:val="20"/>
+      </w:rPr>
+    </w:lvl>
+    <w:lvl w:ilvl="6" w:tentative="1">
+      <w:start w:val="1"/>
+      <w:numFmt w:val="bullet"/>
+      <w:lvlText w:val=""/>
+      <w:lvlJc w:val="left"/>
+      <w:pPr>
+        <w:tabs>
+          <w:tab w:val="num" w:pos="5040"/>
+        </w:tabs>
+        <w:ind w:left="5040" w:hanging="360"/>
+      </w:pPr>
+      <w:rPr>
+        <w:rFonts w:ascii="Wingdings" w:hAnsi="Wingdings" w:hint="default"/>
+        <w:sz w:val="20"/>
+      </w:rPr>
+    </w:lvl>
+    <w:lvl w:ilvl="7" w:tentative="1">
+      <w:start w:val="1"/>
+      <w:numFmt w:val="bullet"/>
+      <w:lvlText w:val=""/>
+      <w:lvlJc w:val="left"/>
+      <w:pPr>
+        <w:tabs>
+          <w:tab w:val="num" w:pos="5760"/>
+        </w:tabs>
+        <w:ind w:left="5760" w:hanging="360"/>
+      </w:pPr>
+      <w:rPr>
+        <w:rFonts w:ascii="Wingdings" w:hAnsi="Wingdings" w:hint="default"/>
+        <w:sz w:val="20"/>
+      </w:rPr>
+    </w:lvl>
+    <w:lvl w:ilvl="8" w:tentative="1">
+      <w:start w:val="1"/>
+      <w:numFmt w:val="bullet"/>
+      <w:lvlText w:val=""/>
+      <w:lvlJc w:val="left"/>
+      <w:pPr>
+        <w:tabs>
+          <w:tab w:val="num" w:pos="6480"/>
+        </w:tabs>
+        <w:ind w:left="6480" w:hanging="360"/>
+      </w:pPr>
+      <w:rPr>
+        <w:rFonts w:ascii="Wingdings" w:hAnsi="Wingdings" w:hint="default"/>
+        <w:sz w:val="20"/>
+      </w:rPr>
+    </w:lvl>
+  </w:abstractNum>
+  <w:abstractNum w:abstractNumId="9">
+    <w:nsid w:val="48860819"/>
+    <w:multiLevelType w:val="multilevel"/>
+    <w:tmpl w:val="9690A2B8"/>
+    <w:lvl w:ilvl="0">
+      <w:start w:val="1"/>
+      <w:numFmt w:val="bullet"/>
+      <w:lvlText w:val=""/>
+      <w:lvlJc w:val="left"/>
+      <w:pPr>
+        <w:tabs>
+          <w:tab w:val="num" w:pos="720"/>
+        </w:tabs>
+        <w:ind w:left="720" w:hanging="360"/>
+      </w:pPr>
+      <w:rPr>
+        <w:rFonts w:ascii="Symbol" w:hAnsi="Symbol" w:hint="default"/>
+        <w:sz w:val="20"/>
+      </w:rPr>
+    </w:lvl>
+    <w:lvl w:ilvl="1" w:tentative="1">
+      <w:start w:val="1"/>
+      <w:numFmt w:val="bullet"/>
+      <w:lvlText w:val="o"/>
+      <w:lvlJc w:val="left"/>
+      <w:pPr>
+        <w:tabs>
+          <w:tab w:val="num" w:pos="1440"/>
+        </w:tabs>
+        <w:ind w:left="1440" w:hanging="360"/>
+      </w:pPr>
+      <w:rPr>
+        <w:rFonts w:ascii="Courier New" w:hAnsi="Courier New" w:hint="default"/>
+        <w:sz w:val="20"/>
+      </w:rPr>
+    </w:lvl>
+    <w:lvl w:ilvl="2" w:tentative="1">
+      <w:start w:val="1"/>
+      <w:numFmt w:val="bullet"/>
+      <w:lvlText w:val=""/>
+      <w:lvlJc w:val="left"/>
+      <w:pPr>
+        <w:tabs>
+          <w:tab w:val="num" w:pos="2160"/>
+        </w:tabs>
+        <w:ind w:left="2160" w:hanging="360"/>
+      </w:pPr>
+      <w:rPr>
+        <w:rFonts w:ascii="Wingdings" w:hAnsi="Wingdings" w:hint="default"/>
+        <w:sz w:val="20"/>
+      </w:rPr>
+    </w:lvl>
+    <w:lvl w:ilvl="3" w:tentative="1">
+      <w:start w:val="1"/>
+      <w:numFmt w:val="bullet"/>
+      <w:lvlText w:val=""/>
+      <w:lvlJc w:val="left"/>
+      <w:pPr>
+        <w:tabs>
+          <w:tab w:val="num" w:pos="2880"/>
+        </w:tabs>
+        <w:ind w:left="2880" w:hanging="360"/>
+      </w:pPr>
+      <w:rPr>
+        <w:rFonts w:ascii="Wingdings" w:hAnsi="Wingdings" w:hint="default"/>
+        <w:sz w:val="20"/>
+      </w:rPr>
+    </w:lvl>
+    <w:lvl w:ilvl="4" w:tentative="1">
+      <w:start w:val="1"/>
+      <w:numFmt w:val="bullet"/>
+      <w:lvlText w:val=""/>
+      <w:lvlJc w:val="left"/>
+      <w:pPr>
+        <w:tabs>
+          <w:tab w:val="num" w:pos="3600"/>
+        </w:tabs>
+        <w:ind w:left="3600" w:hanging="360"/>
+      </w:pPr>
+      <w:rPr>
+        <w:rFonts w:ascii="Wingdings" w:hAnsi="Wingdings" w:hint="default"/>
+        <w:sz w:val="20"/>
+      </w:rPr>
+    </w:lvl>
+    <w:lvl w:ilvl="5" w:tentative="1">
+      <w:start w:val="1"/>
+      <w:numFmt w:val="bullet"/>
+      <w:lvlText w:val=""/>
+      <w:lvlJc w:val="left"/>
+      <w:pPr>
+        <w:tabs>
+          <w:tab w:val="num" w:pos="4320"/>
+        </w:tabs>
+        <w:ind w:left="4320" w:hanging="360"/>
+      </w:pPr>
+      <w:rPr>
+        <w:rFonts w:ascii="Wingdings" w:hAnsi="Wingdings" w:hint="default"/>
+        <w:sz w:val="20"/>
+      </w:rPr>
+    </w:lvl>
+    <w:lvl w:ilvl="6" w:tentative="1">
+      <w:start w:val="1"/>
+      <w:numFmt w:val="bullet"/>
+      <w:lvlText w:val=""/>
+      <w:lvlJc w:val="left"/>
+      <w:pPr>
+        <w:tabs>
+          <w:tab w:val="num" w:pos="5040"/>
+        </w:tabs>
+        <w:ind w:left="5040" w:hanging="360"/>
+      </w:pPr>
+      <w:rPr>
+        <w:rFonts w:ascii="Wingdings" w:hAnsi="Wingdings" w:hint="default"/>
+        <w:sz w:val="20"/>
+      </w:rPr>
+    </w:lvl>
+    <w:lvl w:ilvl="7" w:tentative="1">
+      <w:start w:val="1"/>
+      <w:numFmt w:val="bullet"/>
+      <w:lvlText w:val=""/>
+      <w:lvlJc w:val="left"/>
+      <w:pPr>
+        <w:tabs>
+          <w:tab w:val="num" w:pos="5760"/>
+        </w:tabs>
+        <w:ind w:left="5760" w:hanging="360"/>
+      </w:pPr>
+      <w:rPr>
+        <w:rFonts w:ascii="Wingdings" w:hAnsi="Wingdings" w:hint="default"/>
+        <w:sz w:val="20"/>
+      </w:rPr>
+    </w:lvl>
+    <w:lvl w:ilvl="8" w:tentative="1">
+      <w:start w:val="1"/>
+      <w:numFmt w:val="bullet"/>
+      <w:lvlText w:val=""/>
+      <w:lvlJc w:val="left"/>
+      <w:pPr>
+        <w:tabs>
+          <w:tab w:val="num" w:pos="6480"/>
+        </w:tabs>
+        <w:ind w:left="6480" w:hanging="360"/>
+      </w:pPr>
+      <w:rPr>
+        <w:rFonts w:ascii="Wingdings" w:hAnsi="Wingdings" w:hint="default"/>
+        <w:sz w:val="20"/>
+      </w:rPr>
+    </w:lvl>
+  </w:abstractNum>
+  <w:abstractNum w:abstractNumId="10">
     <w:nsid w:val="48F638C9"/>
     <w:multiLevelType w:val="hybridMultilevel"/>
     <w:tmpl w:val="667E55E8"/>
@@ -995,7 +3408,7 @@
       </w:rPr>
     </w:lvl>
   </w:abstractNum>
-  <w:abstractNum w:abstractNumId="4">
+  <w:abstractNum w:abstractNumId="11">
     <w:nsid w:val="5E430790"/>
     <w:multiLevelType w:val="hybridMultilevel"/>
     <w:tmpl w:val="8DB4CAC0"/>
@@ -1108,7 +3521,156 @@
       </w:rPr>
     </w:lvl>
   </w:abstractNum>
-  <w:abstractNum w:abstractNumId="5">
+  <w:abstractNum w:abstractNumId="12">
+    <w:nsid w:val="64FA1C3D"/>
+    <w:multiLevelType w:val="multilevel"/>
+    <w:tmpl w:val="14DE0FB4"/>
+    <w:lvl w:ilvl="0">
+      <w:start w:val="1"/>
+      <w:numFmt w:val="bullet"/>
+      <w:lvlText w:val=""/>
+      <w:lvlJc w:val="left"/>
+      <w:pPr>
+        <w:tabs>
+          <w:tab w:val="num" w:pos="720"/>
+        </w:tabs>
+        <w:ind w:left="720" w:hanging="360"/>
+      </w:pPr>
+      <w:rPr>
+        <w:rFonts w:ascii="Symbol" w:hAnsi="Symbol" w:hint="default"/>
+        <w:sz w:val="20"/>
+      </w:rPr>
+    </w:lvl>
+    <w:lvl w:ilvl="1" w:tentative="1">
+      <w:start w:val="1"/>
+      <w:numFmt w:val="bullet"/>
+      <w:lvlText w:val="o"/>
+      <w:lvlJc w:val="left"/>
+      <w:pPr>
+        <w:tabs>
+          <w:tab w:val="num" w:pos="1440"/>
+        </w:tabs>
+        <w:ind w:left="1440" w:hanging="360"/>
+      </w:pPr>
+      <w:rPr>
+        <w:rFonts w:ascii="Courier New" w:hAnsi="Courier New" w:hint="default"/>
+        <w:sz w:val="20"/>
+      </w:rPr>
+    </w:lvl>
+    <w:lvl w:ilvl="2" w:tentative="1">
+      <w:start w:val="1"/>
+      <w:numFmt w:val="bullet"/>
+      <w:lvlText w:val=""/>
+      <w:lvlJc w:val="left"/>
+      <w:pPr>
+        <w:tabs>
+          <w:tab w:val="num" w:pos="2160"/>
+        </w:tabs>
+        <w:ind w:left="2160" w:hanging="360"/>
+      </w:pPr>
+      <w:rPr>
+        <w:rFonts w:ascii="Wingdings" w:hAnsi="Wingdings" w:hint="default"/>
+        <w:sz w:val="20"/>
+      </w:rPr>
+    </w:lvl>
+    <w:lvl w:ilvl="3" w:tentative="1">
+      <w:start w:val="1"/>
+      <w:numFmt w:val="bullet"/>
+      <w:lvlText w:val=""/>
+      <w:lvlJc w:val="left"/>
+      <w:pPr>
+        <w:tabs>
+          <w:tab w:val="num" w:pos="2880"/>
+        </w:tabs>
+        <w:ind w:left="2880" w:hanging="360"/>
+      </w:pPr>
+      <w:rPr>
+        <w:rFonts w:ascii="Wingdings" w:hAnsi="Wingdings" w:hint="default"/>
+        <w:sz w:val="20"/>
+      </w:rPr>
+    </w:lvl>
+    <w:lvl w:ilvl="4" w:tentative="1">
+      <w:start w:val="1"/>
+      <w:numFmt w:val="bullet"/>
+      <w:lvlText w:val=""/>
+      <w:lvlJc w:val="left"/>
+      <w:pPr>
+        <w:tabs>
+          <w:tab w:val="num" w:pos="3600"/>
+        </w:tabs>
+        <w:ind w:left="3600" w:hanging="360"/>
+      </w:pPr>
+      <w:rPr>
+        <w:rFonts w:ascii="Wingdings" w:hAnsi="Wingdings" w:hint="default"/>
+        <w:sz w:val="20"/>
+      </w:rPr>
+    </w:lvl>
+    <w:lvl w:ilvl="5" w:tentative="1">
+      <w:start w:val="1"/>
+      <w:numFmt w:val="bullet"/>
+      <w:lvlText w:val=""/>
+      <w:lvlJc w:val="left"/>
+      <w:pPr>
+        <w:tabs>
+          <w:tab w:val="num" w:pos="4320"/>
+        </w:tabs>
+        <w:ind w:left="4320" w:hanging="360"/>
+      </w:pPr>
+      <w:rPr>
+        <w:rFonts w:ascii="Wingdings" w:hAnsi="Wingdings" w:hint="default"/>
+        <w:sz w:val="20"/>
+      </w:rPr>
+    </w:lvl>
+    <w:lvl w:ilvl="6" w:tentative="1">
+      <w:start w:val="1"/>
+      <w:numFmt w:val="bullet"/>
+      <w:lvlText w:val=""/>
+      <w:lvlJc w:val="left"/>
+      <w:pPr>
+        <w:tabs>
+          <w:tab w:val="num" w:pos="5040"/>
+        </w:tabs>
+        <w:ind w:left="5040" w:hanging="360"/>
+      </w:pPr>
+      <w:rPr>
+        <w:rFonts w:ascii="Wingdings" w:hAnsi="Wingdings" w:hint="default"/>
+        <w:sz w:val="20"/>
+      </w:rPr>
+    </w:lvl>
+    <w:lvl w:ilvl="7" w:tentative="1">
+      <w:start w:val="1"/>
+      <w:numFmt w:val="bullet"/>
+      <w:lvlText w:val=""/>
+      <w:lvlJc w:val="left"/>
+      <w:pPr>
+        <w:tabs>
+          <w:tab w:val="num" w:pos="5760"/>
+        </w:tabs>
+        <w:ind w:left="5760" w:hanging="360"/>
+      </w:pPr>
+      <w:rPr>
+        <w:rFonts w:ascii="Wingdings" w:hAnsi="Wingdings" w:hint="default"/>
+        <w:sz w:val="20"/>
+      </w:rPr>
+    </w:lvl>
+    <w:lvl w:ilvl="8" w:tentative="1">
+      <w:start w:val="1"/>
+      <w:numFmt w:val="bullet"/>
+      <w:lvlText w:val=""/>
+      <w:lvlJc w:val="left"/>
+      <w:pPr>
+        <w:tabs>
+          <w:tab w:val="num" w:pos="6480"/>
+        </w:tabs>
+        <w:ind w:left="6480" w:hanging="360"/>
+      </w:pPr>
+      <w:rPr>
+        <w:rFonts w:ascii="Wingdings" w:hAnsi="Wingdings" w:hint="default"/>
+        <w:sz w:val="20"/>
+      </w:rPr>
+    </w:lvl>
+  </w:abstractNum>
+  <w:abstractNum w:abstractNumId="13">
     <w:nsid w:val="6B264D03"/>
     <w:multiLevelType w:val="hybridMultilevel"/>
     <w:tmpl w:val="7BDC3ECC"/>
@@ -1221,7 +3783,7 @@
       </w:rPr>
     </w:lvl>
   </w:abstractNum>
-  <w:abstractNum w:abstractNumId="6">
+  <w:abstractNum w:abstractNumId="14">
     <w:nsid w:val="6C054214"/>
     <w:multiLevelType w:val="hybridMultilevel"/>
     <w:tmpl w:val="672EE562"/>
@@ -1335,25 +3897,49 @@
     </w:lvl>
   </w:abstractNum>
   <w:num w:numId="1">
+    <w:abstractNumId w:val="6"/>
+  </w:num>
+  <w:num w:numId="2">
+    <w:abstractNumId w:val="13"/>
+  </w:num>
+  <w:num w:numId="3">
+    <w:abstractNumId w:val="7"/>
+  </w:num>
+  <w:num w:numId="4">
+    <w:abstractNumId w:val="2"/>
+  </w:num>
+  <w:num w:numId="5">
+    <w:abstractNumId w:val="14"/>
+  </w:num>
+  <w:num w:numId="6">
+    <w:abstractNumId w:val="11"/>
+  </w:num>
+  <w:num w:numId="7">
+    <w:abstractNumId w:val="10"/>
+  </w:num>
+  <w:num w:numId="8">
+    <w:abstractNumId w:val="4"/>
+  </w:num>
+  <w:num w:numId="9">
     <w:abstractNumId w:val="1"/>
   </w:num>
-  <w:num w:numId="2">
+  <w:num w:numId="10">
     <w:abstractNumId w:val="5"/>
   </w:num>
-  <w:num w:numId="3">
-    <w:abstractNumId w:val="2"/>
+  <w:num w:numId="11">
+    <w:abstractNumId w:val="9"/>
   </w:num>
-  <w:num w:numId="4">
+  <w:num w:numId="12">
+    <w:abstractNumId w:val="3"/>
+  </w:num>
+  <w:num w:numId="13">
+    <w:abstractNumId w:val="8"/>
+  </w:num>
+  <w:num w:numId="14">
     <w:abstractNumId w:val="0"/>
   </w:num>
-  <w:num w:numId="5">
-    <w:abstractNumId w:val="6"/>
-  </w:num>
-  <w:num w:numId="6">
-    <w:abstractNumId w:val="4"/>
-  </w:num>
-  <w:num w:numId="7">
-    <w:abstractNumId w:val="3"/>
+  <w:num w:numId="15">
+    <w:abstractNumId w:val="12"/>
   </w:num>
 </w:numbering>
 </file>

</xml_diff>